<commit_message>
Updated Cart.java to work with Media.java
</commit_message>
<xml_diff>
--- a/OOP-Lab04-InheritancePolymorphism.docx
+++ b/OOP-Lab04-InheritancePolymorphism.docx
@@ -172,8 +172,13 @@
         <w:spacing w:line="288" w:lineRule="auto"/>
       </w:pPr>
       <w:r>
-        <w:t>Java Inheritance mechanism</w:t>
-      </w:r>
+        <w:t xml:space="preserve">Java Inheritance </w:t>
+      </w:r>
+      <w:proofErr w:type="gramStart"/>
+      <w:r>
+        <w:t>mechanism</w:t>
+      </w:r>
+      <w:proofErr w:type="gramEnd"/>
     </w:p>
     <w:p>
       <w:pPr>
@@ -432,8 +437,13 @@
       <w:r>
         <w:t xml:space="preserve">ou </w:t>
       </w:r>
-      <w:r>
-        <w:t xml:space="preserve">have to </w:t>
+      <w:proofErr w:type="gramStart"/>
+      <w:r>
+        <w:t>have to</w:t>
+      </w:r>
+      <w:proofErr w:type="gramEnd"/>
+      <w:r>
+        <w:t xml:space="preserve"> </w:t>
       </w:r>
       <w:r>
         <w:t xml:space="preserve">update the </w:t>
@@ -469,7 +479,15 @@
         </w:numPr>
       </w:pPr>
       <w:r>
-        <w:t xml:space="preserve">You have to write the answers for all available questions into a text file named </w:t>
+        <w:t xml:space="preserve">You </w:t>
+      </w:r>
+      <w:proofErr w:type="gramStart"/>
+      <w:r>
+        <w:t>have to</w:t>
+      </w:r>
+      <w:proofErr w:type="gramEnd"/>
+      <w:r>
+        <w:t xml:space="preserve"> write the answers for all available questions into a text file named </w:t>
       </w:r>
       <w:r>
         <w:rPr>
@@ -491,7 +509,15 @@
         </w:numPr>
       </w:pPr>
       <w:r>
-        <w:t>You have to upload the source code of the AIMS project into the repository, with structure similar to last lab.</w:t>
+        <w:t xml:space="preserve">You </w:t>
+      </w:r>
+      <w:proofErr w:type="gramStart"/>
+      <w:r>
+        <w:t>have to</w:t>
+      </w:r>
+      <w:proofErr w:type="gramEnd"/>
+      <w:r>
+        <w:t xml:space="preserve"> upload the source code of the AIMS project into the repository, with structure similar to last lab.</w:t>
       </w:r>
     </w:p>
     <w:p>
@@ -613,8 +639,13 @@
           <w:numId w:val="23"/>
         </w:numPr>
       </w:pPr>
-      <w:r>
-        <w:t>Import the existing project into the workspace of Eclipse</w:t>
+      <w:proofErr w:type="gramStart"/>
+      <w:r>
+        <w:t>Import</w:t>
+      </w:r>
+      <w:proofErr w:type="gramEnd"/>
+      <w:r>
+        <w:t xml:space="preserve"> the existing project into the workspace of Eclipse</w:t>
       </w:r>
     </w:p>
     <w:p>
@@ -631,7 +662,15 @@
         <w:spacing w:line="288" w:lineRule="auto"/>
       </w:pPr>
       <w:r>
-        <w:t>- Open File -&gt; Import. Type zip to find Archive File if you have exported as a zip file before. You may choose Existing Projects into Workspace if you want to open an existing project in your computer. Ignore this step if the AimsProject is already opened in the workspace.</w:t>
+        <w:t xml:space="preserve">- Open File -&gt; Import. Type zip to find Archive File if you have exported as a zip file before. You may choose Existing Projects into Workspace if you want to open an existing project </w:t>
+      </w:r>
+      <w:proofErr w:type="gramStart"/>
+      <w:r>
+        <w:t>in</w:t>
+      </w:r>
+      <w:proofErr w:type="gramEnd"/>
+      <w:r>
+        <w:t xml:space="preserve"> your computer. Ignore this step if the AimsProject is already opened in the workspace.</w:t>
       </w:r>
     </w:p>
     <w:p>
@@ -662,7 +701,7 @@
                     <pic:cNvPicPr preferRelativeResize="0"/>
                   </pic:nvPicPr>
                   <pic:blipFill>
-                    <a:blip r:embed="rId9"/>
+                    <a:blip r:embed="rId12"/>
                     <a:srcRect/>
                     <a:stretch>
                       <a:fillRect/>
@@ -892,10 +931,18 @@
         <w:spacing w:line="288" w:lineRule="auto"/>
       </w:pPr>
       <w:r>
-        <w:t>A book’s information includes</w:t>
-      </w:r>
-      <w:r>
-        <w:t xml:space="preserve">: </w:t>
+        <w:t xml:space="preserve">A book’s information </w:t>
+      </w:r>
+      <w:proofErr w:type="gramStart"/>
+      <w:r>
+        <w:t>includes</w:t>
+      </w:r>
+      <w:r>
+        <w:t>:</w:t>
+      </w:r>
+      <w:proofErr w:type="gramEnd"/>
+      <w:r>
+        <w:t xml:space="preserve"> </w:t>
       </w:r>
       <w:r>
         <w:t xml:space="preserve">id, </w:t>
@@ -911,8 +958,21 @@
       <w:pPr>
         <w:spacing w:line="288" w:lineRule="auto"/>
       </w:pPr>
-      <w:r>
-        <w:t xml:space="preserve">A CD’s information includes: id, title, category, artist, director, track list and price. </w:t>
+      <w:proofErr w:type="gramStart"/>
+      <w:r>
+        <w:t>A CD’s</w:t>
+      </w:r>
+      <w:proofErr w:type="gramEnd"/>
+      <w:r>
+        <w:t xml:space="preserve"> information </w:t>
+      </w:r>
+      <w:proofErr w:type="gramStart"/>
+      <w:r>
+        <w:t>includes:</w:t>
+      </w:r>
+      <w:proofErr w:type="gramEnd"/>
+      <w:r>
+        <w:t xml:space="preserve"> id, title, category, artist, director, track list and price. </w:t>
       </w:r>
       <w:r>
         <w:rPr>
@@ -986,7 +1046,21 @@
         <w:rPr>
           <w:lang w:eastAsia="ja-JP"/>
         </w:rPr>
-        <w:t xml:space="preserve"> for the CD) and then displays the information of all the tracks in</w:t>
+        <w:t xml:space="preserve"> for the CD) and then displays the information </w:t>
+      </w:r>
+      <w:proofErr w:type="gramStart"/>
+      <w:r>
+        <w:rPr>
+          <w:lang w:eastAsia="ja-JP"/>
+        </w:rPr>
+        <w:t>of</w:t>
+      </w:r>
+      <w:proofErr w:type="gramEnd"/>
+      <w:r>
+        <w:rPr>
+          <w:lang w:eastAsia="ja-JP"/>
+        </w:rPr>
+        <w:t xml:space="preserve"> all the tracks in</w:t>
       </w:r>
       <w:r>
         <w:rPr>
@@ -1163,7 +1237,44 @@
         <w:rPr>
           <w:lang w:eastAsia="ja-JP"/>
         </w:rPr>
-        <w:t>. For simplicity, we establish the way the system plays a media is as follows: When a CD is played, the system displays the CD information (i.e., CD title and CD length) and plays all the tracks of the CD. To play a track, the system displays the track’s name and its length. Similarly, a DVD can also be played, i.e., the system displays the title and length of the DVD. If a DVD or track has the length 0 or less, the system must notify the user that the track, the DVD or the CD of that track cannot be played.</w:t>
+        <w:t xml:space="preserve">. For simplicity, we establish the way the system plays a </w:t>
+      </w:r>
+      <w:proofErr w:type="gramStart"/>
+      <w:r>
+        <w:rPr>
+          <w:lang w:eastAsia="ja-JP"/>
+        </w:rPr>
+        <w:t>media is</w:t>
+      </w:r>
+      <w:proofErr w:type="gramEnd"/>
+      <w:r>
+        <w:rPr>
+          <w:lang w:eastAsia="ja-JP"/>
+        </w:rPr>
+        <w:t xml:space="preserve"> as follows: </w:t>
+      </w:r>
+      <w:r>
+        <w:rPr>
+          <w:highlight w:val="yellow"/>
+          <w:lang w:eastAsia="ja-JP"/>
+        </w:rPr>
+        <w:t xml:space="preserve">When a CD is played, the system displays the CD information (i.e., CD title and CD length) and plays all the tracks of the CD. To play a track, the system displays the track’s name and its length. Similarly, a DVD can also be played, i.e., the system displays the title and length of the DVD. If a DVD or track </w:t>
+      </w:r>
+      <w:proofErr w:type="gramStart"/>
+      <w:r>
+        <w:rPr>
+          <w:highlight w:val="yellow"/>
+          <w:lang w:eastAsia="ja-JP"/>
+        </w:rPr>
+        <w:t>has</w:t>
+      </w:r>
+      <w:proofErr w:type="gramEnd"/>
+      <w:r>
+        <w:rPr>
+          <w:highlight w:val="yellow"/>
+          <w:lang w:eastAsia="ja-JP"/>
+        </w:rPr>
+        <w:t xml:space="preserve"> the length 0 or less, the system must notify the user that the track, the DVD or the CD of that track cannot be played.</w:t>
       </w:r>
     </w:p>
     <w:p>
@@ -1231,13 +1342,23 @@
         </w:rPr>
         <w:t xml:space="preserve">Package: </w:t>
       </w:r>
-      <w:r>
-        <w:rPr>
-          <w:rFonts w:ascii="Courier New" w:eastAsia="Courier New" w:hAnsi="Courier New" w:cs="Courier New"/>
-          <w:b/>
-          <w:color w:val="000000"/>
-        </w:rPr>
-        <w:t>hust.soict.</w:t>
+      <w:proofErr w:type="gramStart"/>
+      <w:r>
+        <w:rPr>
+          <w:rFonts w:ascii="Courier New" w:eastAsia="Courier New" w:hAnsi="Courier New" w:cs="Courier New"/>
+          <w:b/>
+          <w:color w:val="000000"/>
+        </w:rPr>
+        <w:t>hust.soict</w:t>
+      </w:r>
+      <w:proofErr w:type="gramEnd"/>
+      <w:r>
+        <w:rPr>
+          <w:rFonts w:ascii="Courier New" w:eastAsia="Courier New" w:hAnsi="Courier New" w:cs="Courier New"/>
+          <w:b/>
+          <w:color w:val="000000"/>
+        </w:rPr>
+        <w:t>.</w:t>
       </w:r>
       <w:r>
         <w:rPr>
@@ -1349,6 +1470,7 @@
         </w:rPr>
         <w:t xml:space="preserve">Superclass: </w:t>
       </w:r>
+      <w:proofErr w:type="gramStart"/>
       <w:r>
         <w:rPr>
           <w:rFonts w:ascii="Courier New" w:eastAsia="Courier New" w:hAnsi="Courier New" w:cs="Courier New"/>
@@ -1371,6 +1493,7 @@
         </w:rPr>
         <w:t>lang</w:t>
       </w:r>
+      <w:proofErr w:type="gramEnd"/>
       <w:r>
         <w:rPr>
           <w:color w:val="000000"/>
@@ -1447,6 +1570,7 @@
         </w:rPr>
         <w:t xml:space="preserve"> </w:t>
       </w:r>
+      <w:proofErr w:type="gramStart"/>
       <w:r>
         <w:rPr>
           <w:rFonts w:ascii="Courier New" w:eastAsia="Courier New" w:hAnsi="Courier New" w:cs="Courier New"/>
@@ -1461,6 +1585,7 @@
         </w:rPr>
         <w:t>(</w:t>
       </w:r>
+      <w:proofErr w:type="gramEnd"/>
       <w:r>
         <w:rPr>
           <w:rFonts w:ascii="Courier New" w:eastAsia="Courier New" w:hAnsi="Courier New" w:cs="Courier New"/>
@@ -1788,8 +1913,23 @@
         <w:rPr>
           <w:color w:val="000000"/>
         </w:rPr>
-        <w:t xml:space="preserve">. You will want to make these fields private, with public accessor methods for all but the </w:t>
-      </w:r>
+        <w:t xml:space="preserve">. You will want to make these fields private, with public </w:t>
+      </w:r>
+      <w:proofErr w:type="gramStart"/>
+      <w:r>
+        <w:rPr>
+          <w:color w:val="000000"/>
+        </w:rPr>
+        <w:t>accessor</w:t>
+      </w:r>
+      <w:proofErr w:type="gramEnd"/>
+      <w:r>
+        <w:rPr>
+          <w:color w:val="000000"/>
+        </w:rPr>
+        <w:t xml:space="preserve"> methods for all but the </w:t>
+      </w:r>
+      <w:proofErr w:type="gramStart"/>
       <w:r>
         <w:rPr>
           <w:rFonts w:ascii="Courier New" w:eastAsia="Courier New" w:hAnsi="Courier New" w:cs="Courier New"/>
@@ -1798,6 +1938,7 @@
         </w:rPr>
         <w:t>authors</w:t>
       </w:r>
+      <w:proofErr w:type="gramEnd"/>
       <w:r>
         <w:rPr>
           <w:color w:val="000000"/>
@@ -1837,7 +1978,7 @@
                     <pic:cNvPicPr/>
                   </pic:nvPicPr>
                   <pic:blipFill>
-                    <a:blip r:embed="rId10">
+                    <a:blip r:embed="rId13">
                       <a:extLst>
                         <a:ext uri="{28A0092B-C50C-407E-A947-70E740481C1C}">
                           <a14:useLocalDpi xmlns:a14="http://schemas.microsoft.com/office/drawing/2010/main" val="0"/>
@@ -1940,7 +2081,21 @@
         <w:rPr>
           <w:color w:val="000000"/>
         </w:rPr>
-        <w:t xml:space="preserve"> view pop-up menu (i.e., Right Click -&gt; Source -&gt; Generate Getters and Setters...). Note that in reality, not all attributes need to have getter and setter. We only create this when necessary. Getter and setter generator of Eclipse also let you decide with attribute will get getter or setter or both.</w:t>
+        <w:t xml:space="preserve"> view pop-up menu (i.e., Right Click -&gt; Source -&gt; Generate Getters and Setters...). Note </w:t>
+      </w:r>
+      <w:proofErr w:type="gramStart"/>
+      <w:r>
+        <w:rPr>
+          <w:color w:val="000000"/>
+        </w:rPr>
+        <w:t>that in reality, not</w:t>
+      </w:r>
+      <w:proofErr w:type="gramEnd"/>
+      <w:r>
+        <w:rPr>
+          <w:color w:val="000000"/>
+        </w:rPr>
+        <w:t xml:space="preserve"> all attributes need to have getter and setter. We only create this when necessary. Getter and setter generator of Eclipse also let you decide with attribute will get getter or setter or both.</w:t>
       </w:r>
     </w:p>
     <w:p>
@@ -1968,6 +2123,7 @@
         </w:rPr>
         <w:t xml:space="preserve">Next, create </w:t>
       </w:r>
+      <w:proofErr w:type="gramStart"/>
       <w:r>
         <w:rPr>
           <w:rFonts w:ascii="Courier New" w:eastAsia="Courier New" w:hAnsi="Courier New" w:cs="Courier New"/>
@@ -1982,6 +2138,7 @@
         </w:rPr>
         <w:t>(</w:t>
       </w:r>
+      <w:proofErr w:type="gramEnd"/>
       <w:r>
         <w:rPr>
           <w:rFonts w:ascii="Courier New" w:eastAsia="Courier New" w:hAnsi="Courier New" w:cs="Courier New"/>
@@ -2364,13 +2521,23 @@
         </w:rPr>
         <w:t xml:space="preserve">Package: </w:t>
       </w:r>
-      <w:r>
-        <w:rPr>
-          <w:rFonts w:ascii="Courier New" w:eastAsia="Courier New" w:hAnsi="Courier New" w:cs="Courier New"/>
-          <w:b/>
-          <w:color w:val="000000"/>
-        </w:rPr>
-        <w:t>hust.soict.</w:t>
+      <w:proofErr w:type="gramStart"/>
+      <w:r>
+        <w:rPr>
+          <w:rFonts w:ascii="Courier New" w:eastAsia="Courier New" w:hAnsi="Courier New" w:cs="Courier New"/>
+          <w:b/>
+          <w:color w:val="000000"/>
+        </w:rPr>
+        <w:t>hust.soict</w:t>
+      </w:r>
+      <w:proofErr w:type="gramEnd"/>
+      <w:r>
+        <w:rPr>
+          <w:rFonts w:ascii="Courier New" w:eastAsia="Courier New" w:hAnsi="Courier New" w:cs="Courier New"/>
+          <w:b/>
+          <w:color w:val="000000"/>
+        </w:rPr>
+        <w:t>.</w:t>
       </w:r>
       <w:r>
         <w:rPr>
@@ -2490,6 +2657,7 @@
         </w:rPr>
         <w:t xml:space="preserve">Superclass: </w:t>
       </w:r>
+      <w:proofErr w:type="gramStart"/>
       <w:r>
         <w:rPr>
           <w:rFonts w:ascii="Courier New" w:eastAsia="Courier New" w:hAnsi="Courier New" w:cs="Courier New"/>
@@ -2512,6 +2680,7 @@
         </w:rPr>
         <w:t>lang</w:t>
       </w:r>
+      <w:proofErr w:type="gramEnd"/>
       <w:r>
         <w:rPr>
           <w:color w:val="000000"/>
@@ -2576,7 +2745,25 @@
           <w:b/>
           <w:color w:val="000000"/>
         </w:rPr>
-        <w:t>public static void main (String[] args)</w:t>
+        <w:t>public static void main (</w:t>
+      </w:r>
+      <w:proofErr w:type="gramStart"/>
+      <w:r>
+        <w:rPr>
+          <w:rFonts w:ascii="Courier New" w:eastAsia="Courier New" w:hAnsi="Courier New" w:cs="Courier New"/>
+          <w:b/>
+          <w:color w:val="000000"/>
+        </w:rPr>
+        <w:t>String[</w:t>
+      </w:r>
+      <w:proofErr w:type="gramEnd"/>
+      <w:r>
+        <w:rPr>
+          <w:rFonts w:ascii="Courier New" w:eastAsia="Courier New" w:hAnsi="Courier New" w:cs="Courier New"/>
+          <w:b/>
+          <w:color w:val="000000"/>
+        </w:rPr>
+        <w:t>] args)</w:t>
       </w:r>
       <w:r>
         <w:rPr>
@@ -2980,7 +3167,19 @@
         <w:rPr>
           <w:color w:val="000000"/>
         </w:rPr>
-        <w:t>title, category, cost and their accessors &amp; mutators (if exist)</w:t>
+        <w:t>title, category, cost and their accessors &amp; m</w:t>
+      </w:r>
+      <w:r>
+        <w:rPr>
+          <w:color w:val="000000"/>
+        </w:rPr>
+        <w:tab/>
+      </w:r>
+      <w:r>
+        <w:rPr>
+          <w:color w:val="000000"/>
+        </w:rPr>
+        <w:t>utators (if exist)</w:t>
       </w:r>
     </w:p>
     <w:p>
@@ -3072,12 +3271,21 @@
       <w:r>
         <w:t xml:space="preserve"> </w:t>
       </w:r>
-      <w:r>
-        <w:rPr>
-          <w:rFonts w:ascii="Courier New" w:eastAsia="Courier New" w:hAnsi="Courier New" w:cs="Courier New"/>
-          <w:b/>
-        </w:rPr>
-        <w:t>hust.soict.</w:t>
+      <w:proofErr w:type="gramStart"/>
+      <w:r>
+        <w:rPr>
+          <w:rFonts w:ascii="Courier New" w:eastAsia="Courier New" w:hAnsi="Courier New" w:cs="Courier New"/>
+          <w:b/>
+        </w:rPr>
+        <w:t>hust.soict</w:t>
+      </w:r>
+      <w:proofErr w:type="gramEnd"/>
+      <w:r>
+        <w:rPr>
+          <w:rFonts w:ascii="Courier New" w:eastAsia="Courier New" w:hAnsi="Courier New" w:cs="Courier New"/>
+          <w:b/>
+        </w:rPr>
+        <w:t>.</w:t>
       </w:r>
       <w:r>
         <w:rPr>
@@ -3321,13 +3529,23 @@
           <w:color w:val="000000"/>
         </w:rPr>
       </w:pPr>
-      <w:r>
-        <w:rPr>
-          <w:rFonts w:ascii="Courier New" w:eastAsia="Courier New" w:hAnsi="Courier New" w:cs="Courier New"/>
-          <w:b/>
-          <w:color w:val="000000"/>
-        </w:rPr>
-        <w:t>public class DigitalVideoDisc extends Media</w:t>
+      <w:proofErr w:type="gramStart"/>
+      <w:r>
+        <w:rPr>
+          <w:rFonts w:ascii="Courier New" w:eastAsia="Courier New" w:hAnsi="Courier New" w:cs="Courier New"/>
+          <w:b/>
+          <w:color w:val="000000"/>
+        </w:rPr>
+        <w:t>public</w:t>
+      </w:r>
+      <w:proofErr w:type="gramEnd"/>
+      <w:r>
+        <w:rPr>
+          <w:rFonts w:ascii="Courier New" w:eastAsia="Courier New" w:hAnsi="Courier New" w:cs="Courier New"/>
+          <w:b/>
+          <w:color w:val="000000"/>
+        </w:rPr>
+        <w:t xml:space="preserve"> class DigitalVideoDisc extends Media</w:t>
       </w:r>
     </w:p>
     <w:p>
@@ -3364,7 +3582,11 @@
         </w:numPr>
       </w:pPr>
       <w:r>
-        <w:t xml:space="preserve">Creating the </w:t>
+        <w:t xml:space="preserve">Creating </w:t>
+      </w:r>
+      <w:proofErr w:type="gramStart"/>
+      <w:r>
+        <w:t xml:space="preserve">the </w:t>
       </w:r>
       <w:r>
         <w:rPr>
@@ -3374,6 +3596,7 @@
         </w:rPr>
         <w:t>CompactDisc</w:t>
       </w:r>
+      <w:proofErr w:type="gramEnd"/>
       <w:r>
         <w:t xml:space="preserve"> class</w:t>
       </w:r>
@@ -3576,7 +3799,15 @@
         <w:jc w:val="left"/>
       </w:pPr>
       <w:r>
-        <w:t>- Create constructor(s) for this class. Use super() if possible.</w:t>
+        <w:t xml:space="preserve">- Create constructor(s) for this class. Use </w:t>
+      </w:r>
+      <w:proofErr w:type="gramStart"/>
+      <w:r>
+        <w:t>super(</w:t>
+      </w:r>
+      <w:proofErr w:type="gramEnd"/>
+      <w:r>
+        <w:t>) if possible.</w:t>
       </w:r>
     </w:p>
     <w:p>
@@ -3585,7 +3816,11 @@
         <w:jc w:val="left"/>
       </w:pPr>
       <w:r>
-        <w:t xml:space="preserve">- Make the </w:t>
+        <w:t xml:space="preserve">- Make </w:t>
+      </w:r>
+      <w:proofErr w:type="gramStart"/>
+      <w:r>
+        <w:t xml:space="preserve">the </w:t>
       </w:r>
       <w:r>
         <w:rPr>
@@ -3594,6 +3829,7 @@
         </w:rPr>
         <w:t>DigitalVideoDisc</w:t>
       </w:r>
+      <w:proofErr w:type="gramEnd"/>
       <w:r>
         <w:t xml:space="preserve"> extending the </w:t>
       </w:r>
@@ -3614,7 +3850,11 @@
         <w:jc w:val="left"/>
       </w:pPr>
       <w:r>
-        <w:t xml:space="preserve">- Create the </w:t>
+        <w:t xml:space="preserve">- Create </w:t>
+      </w:r>
+      <w:proofErr w:type="gramStart"/>
+      <w:r>
+        <w:t xml:space="preserve">the </w:t>
       </w:r>
       <w:r>
         <w:rPr>
@@ -3623,6 +3863,7 @@
         </w:rPr>
         <w:t>CompactDisc</w:t>
       </w:r>
+      <w:proofErr w:type="gramEnd"/>
       <w:r>
         <w:t xml:space="preserve"> extending the </w:t>
       </w:r>
@@ -3896,6 +4137,7 @@
         </w:rPr>
         <w:t xml:space="preserve"> as </w:t>
       </w:r>
+      <w:proofErr w:type="gramStart"/>
       <w:r>
         <w:rPr>
           <w:rFonts w:ascii="Courier New" w:eastAsia="Courier New" w:hAnsi="Courier New" w:cs="Courier New"/>
@@ -3904,6 +4146,7 @@
         </w:rPr>
         <w:t>artist</w:t>
       </w:r>
+      <w:proofErr w:type="gramEnd"/>
     </w:p>
     <w:p>
       <w:pPr>
@@ -3972,7 +4215,15 @@
         <w:jc w:val="left"/>
       </w:pPr>
       <w:r>
-        <w:t xml:space="preserve">- Make all these fields as </w:t>
+        <w:t xml:space="preserve">- Make all these </w:t>
+      </w:r>
+      <w:proofErr w:type="gramStart"/>
+      <w:r>
+        <w:t>fields as</w:t>
+      </w:r>
+      <w:proofErr w:type="gramEnd"/>
+      <w:r>
+        <w:t xml:space="preserve"> </w:t>
       </w:r>
       <w:r>
         <w:rPr>
@@ -4011,7 +4262,15 @@
         <w:jc w:val="left"/>
       </w:pPr>
       <w:r>
-        <w:t>- Create constructor(s) for this class. Use super() if possible.</w:t>
+        <w:t xml:space="preserve">- Create constructor(s) for this class. Use </w:t>
+      </w:r>
+      <w:proofErr w:type="gramStart"/>
+      <w:r>
+        <w:t>super(</w:t>
+      </w:r>
+      <w:proofErr w:type="gramEnd"/>
+      <w:r>
+        <w:t>) if possible.</w:t>
       </w:r>
     </w:p>
     <w:p>
@@ -4022,6 +4281,7 @@
       <w:r>
         <w:t xml:space="preserve">- Create methods </w:t>
       </w:r>
+      <w:proofErr w:type="gramStart"/>
       <w:r>
         <w:rPr>
           <w:rFonts w:ascii="Courier New" w:eastAsia="Courier New" w:hAnsi="Courier New" w:cs="Courier New"/>
@@ -4030,7 +4290,11 @@
         <w:t>addTrack</w:t>
       </w:r>
       <w:r>
-        <w:t xml:space="preserve">() and </w:t>
+        <w:t>(</w:t>
+      </w:r>
+      <w:proofErr w:type="gramEnd"/>
+      <w:r>
+        <w:t xml:space="preserve">) and </w:t>
       </w:r>
       <w:r>
         <w:rPr>
@@ -4067,6 +4331,7 @@
         </w:rPr>
         <w:t xml:space="preserve">The </w:t>
       </w:r>
+      <w:proofErr w:type="gramStart"/>
       <w:r>
         <w:rPr>
           <w:rFonts w:ascii="Courier New" w:eastAsia="Courier New" w:hAnsi="Courier New" w:cs="Courier New"/>
@@ -4079,7 +4344,14 @@
         <w:rPr>
           <w:color w:val="000000"/>
         </w:rPr>
-        <w:t xml:space="preserve">() method should check if the input track is already in the list of tracks and inform users </w:t>
+        <w:t>(</w:t>
+      </w:r>
+      <w:proofErr w:type="gramEnd"/>
+      <w:r>
+        <w:rPr>
+          <w:color w:val="000000"/>
+        </w:rPr>
+        <w:t xml:space="preserve">) method should check if the input track is already in the list of tracks and inform users </w:t>
       </w:r>
     </w:p>
     <w:p>
@@ -4106,6 +4378,7 @@
         </w:rPr>
         <w:t xml:space="preserve">The </w:t>
       </w:r>
+      <w:proofErr w:type="gramStart"/>
       <w:r>
         <w:rPr>
           <w:rFonts w:ascii="Courier New" w:eastAsia="Courier New" w:hAnsi="Courier New" w:cs="Courier New"/>
@@ -4118,7 +4391,14 @@
         <w:rPr>
           <w:color w:val="000000"/>
         </w:rPr>
-        <w:t>() method should check if the input track existed in the list of tracks and inform users</w:t>
+        <w:t>(</w:t>
+      </w:r>
+      <w:proofErr w:type="gramEnd"/>
+      <w:r>
+        <w:rPr>
+          <w:color w:val="000000"/>
+        </w:rPr>
+        <w:t>) method should check if the input track existed in the list of tracks and inform users</w:t>
       </w:r>
     </w:p>
     <w:p>
@@ -4129,6 +4409,7 @@
       <w:r>
         <w:t xml:space="preserve">- Create the </w:t>
       </w:r>
+      <w:proofErr w:type="gramStart"/>
       <w:r>
         <w:rPr>
           <w:rFonts w:ascii="Courier New" w:eastAsia="Courier New" w:hAnsi="Courier New" w:cs="Courier New"/>
@@ -4137,7 +4418,11 @@
         <w:t>getLength</w:t>
       </w:r>
       <w:r>
-        <w:t>() method</w:t>
+        <w:t>(</w:t>
+      </w:r>
+      <w:proofErr w:type="gramEnd"/>
+      <w:r>
+        <w:t>) method</w:t>
       </w:r>
     </w:p>
     <w:p>
@@ -4209,6 +4494,7 @@
       <w:r>
         <w:t xml:space="preserve"> interface is created to allow classes to indicate that they implement a </w:t>
       </w:r>
+      <w:proofErr w:type="gramStart"/>
       <w:r>
         <w:rPr>
           <w:rFonts w:ascii="Courier New" w:eastAsia="Courier New" w:hAnsi="Courier New" w:cs="Courier New"/>
@@ -4217,7 +4503,11 @@
         <w:t>play</w:t>
       </w:r>
       <w:r>
-        <w:t xml:space="preserve">() method. You can apply Release Flow here by creating a </w:t>
+        <w:t>(</w:t>
+      </w:r>
+      <w:proofErr w:type="gramEnd"/>
+      <w:r>
+        <w:t xml:space="preserve">) method. You can apply Release Flow here by creating a </w:t>
       </w:r>
       <w:r>
         <w:rPr>
@@ -4273,7 +4563,23 @@
           <w:rFonts w:ascii="Courier New" w:eastAsia="Courier New" w:hAnsi="Courier New" w:cs="Courier New"/>
           <w:b/>
         </w:rPr>
-        <w:t>public void play();</w:t>
+        <w:t xml:space="preserve">public void </w:t>
+      </w:r>
+      <w:proofErr w:type="gramStart"/>
+      <w:r>
+        <w:rPr>
+          <w:rFonts w:ascii="Courier New" w:eastAsia="Courier New" w:hAnsi="Courier New" w:cs="Courier New"/>
+          <w:b/>
+        </w:rPr>
+        <w:t>play(</w:t>
+      </w:r>
+      <w:proofErr w:type="gramEnd"/>
+      <w:r>
+        <w:rPr>
+          <w:rFonts w:ascii="Courier New" w:eastAsia="Courier New" w:hAnsi="Courier New" w:cs="Courier New"/>
+          <w:b/>
+        </w:rPr>
+        <w:t>);</w:t>
       </w:r>
     </w:p>
     <w:p>
@@ -4546,6 +4852,7 @@
       <w:r>
         <w:t xml:space="preserve">- Implement </w:t>
       </w:r>
+      <w:proofErr w:type="gramStart"/>
       <w:r>
         <w:rPr>
           <w:rFonts w:ascii="Courier New" w:eastAsia="Courier New" w:hAnsi="Courier New" w:cs="Courier New"/>
@@ -4554,7 +4861,11 @@
         <w:t>play</w:t>
       </w:r>
       <w:r>
-        <w:t xml:space="preserve">() for </w:t>
+        <w:t>(</w:t>
+      </w:r>
+      <w:proofErr w:type="gramEnd"/>
+      <w:r>
+        <w:t xml:space="preserve">) for </w:t>
       </w:r>
       <w:r>
         <w:rPr>
@@ -4598,6 +4909,7 @@
         </w:rPr>
         <w:t xml:space="preserve">Add the method </w:t>
       </w:r>
+      <w:proofErr w:type="gramStart"/>
       <w:r>
         <w:rPr>
           <w:rFonts w:ascii="Courier New" w:eastAsia="Courier New" w:hAnsi="Courier New" w:cs="Courier New"/>
@@ -4610,7 +4922,14 @@
         <w:rPr>
           <w:color w:val="000000"/>
         </w:rPr>
-        <w:t>() to these two classes</w:t>
+        <w:t>(</w:t>
+      </w:r>
+      <w:proofErr w:type="gramEnd"/>
+      <w:r>
+        <w:rPr>
+          <w:color w:val="000000"/>
+        </w:rPr>
+        <w:t>) to these two classes</w:t>
       </w:r>
     </w:p>
     <w:p>
@@ -4671,12 +4990,10 @@
           <w:sz w:val="22"/>
           <w:szCs w:val="22"/>
         </w:rPr>
-        <w:t>public void play() {</w:t>
-      </w:r>
-    </w:p>
-    <w:p>
-      <w:pPr>
-        <w:spacing w:line="288" w:lineRule="auto"/>
+        <w:t xml:space="preserve">public void </w:t>
+      </w:r>
+      <w:proofErr w:type="gramStart"/>
+      <w:r>
         <w:rPr>
           <w:rFonts w:ascii="Courier New" w:eastAsia="Courier New" w:hAnsi="Courier New" w:cs="Courier New"/>
           <w:b/>
@@ -4684,7 +5001,9 @@
           <w:sz w:val="22"/>
           <w:szCs w:val="22"/>
         </w:rPr>
-      </w:pPr>
+        <w:t>play(</w:t>
+      </w:r>
+      <w:proofErr w:type="gramEnd"/>
       <w:r>
         <w:rPr>
           <w:rFonts w:ascii="Courier New" w:eastAsia="Courier New" w:hAnsi="Courier New" w:cs="Courier New"/>
@@ -4693,8 +5012,7 @@
           <w:sz w:val="22"/>
           <w:szCs w:val="22"/>
         </w:rPr>
-        <w:tab/>
-        <w:t>System.out.println("Playing DVD: " + this.getTitle());</w:t>
+        <w:t>) {</w:t>
       </w:r>
     </w:p>
     <w:p>
@@ -4717,7 +5035,74 @@
           <w:szCs w:val="22"/>
         </w:rPr>
         <w:tab/>
-        <w:t>System.out.println("DVD length: " + this.getLength());</w:t>
+        <w:t xml:space="preserve">System.out.println("Playing DVD: " + </w:t>
+      </w:r>
+      <w:proofErr w:type="gramStart"/>
+      <w:r>
+        <w:rPr>
+          <w:rFonts w:ascii="Courier New" w:eastAsia="Courier New" w:hAnsi="Courier New" w:cs="Courier New"/>
+          <w:b/>
+          <w:bCs/>
+          <w:sz w:val="22"/>
+          <w:szCs w:val="22"/>
+        </w:rPr>
+        <w:t>this.getTitle</w:t>
+      </w:r>
+      <w:proofErr w:type="gramEnd"/>
+      <w:r>
+        <w:rPr>
+          <w:rFonts w:ascii="Courier New" w:eastAsia="Courier New" w:hAnsi="Courier New" w:cs="Courier New"/>
+          <w:b/>
+          <w:bCs/>
+          <w:sz w:val="22"/>
+          <w:szCs w:val="22"/>
+        </w:rPr>
+        <w:t>());</w:t>
+      </w:r>
+    </w:p>
+    <w:p>
+      <w:pPr>
+        <w:spacing w:line="288" w:lineRule="auto"/>
+        <w:rPr>
+          <w:rFonts w:ascii="Courier New" w:eastAsia="Courier New" w:hAnsi="Courier New" w:cs="Courier New"/>
+          <w:b/>
+          <w:bCs/>
+          <w:sz w:val="22"/>
+          <w:szCs w:val="22"/>
+        </w:rPr>
+      </w:pPr>
+      <w:r>
+        <w:rPr>
+          <w:rFonts w:ascii="Courier New" w:eastAsia="Courier New" w:hAnsi="Courier New" w:cs="Courier New"/>
+          <w:b/>
+          <w:bCs/>
+          <w:sz w:val="22"/>
+          <w:szCs w:val="22"/>
+        </w:rPr>
+        <w:tab/>
+        <w:t xml:space="preserve">System.out.println("DVD length: " + </w:t>
+      </w:r>
+      <w:proofErr w:type="gramStart"/>
+      <w:r>
+        <w:rPr>
+          <w:rFonts w:ascii="Courier New" w:eastAsia="Courier New" w:hAnsi="Courier New" w:cs="Courier New"/>
+          <w:b/>
+          <w:bCs/>
+          <w:sz w:val="22"/>
+          <w:szCs w:val="22"/>
+        </w:rPr>
+        <w:t>this.getLength</w:t>
+      </w:r>
+      <w:proofErr w:type="gramEnd"/>
+      <w:r>
+        <w:rPr>
+          <w:rFonts w:ascii="Courier New" w:eastAsia="Courier New" w:hAnsi="Courier New" w:cs="Courier New"/>
+          <w:b/>
+          <w:bCs/>
+          <w:sz w:val="22"/>
+          <w:szCs w:val="22"/>
+        </w:rPr>
+        <w:t>());</w:t>
       </w:r>
     </w:p>
     <w:p>
@@ -4764,7 +5149,21 @@
         <w:rPr>
           <w:color w:val="000000"/>
         </w:rPr>
-        <w:t xml:space="preserve">Similar additions with the </w:t>
+        <w:t xml:space="preserve">Similar additions </w:t>
+      </w:r>
+      <w:proofErr w:type="gramStart"/>
+      <w:r>
+        <w:rPr>
+          <w:color w:val="000000"/>
+        </w:rPr>
+        <w:t>with</w:t>
+      </w:r>
+      <w:proofErr w:type="gramEnd"/>
+      <w:r>
+        <w:rPr>
+          <w:color w:val="000000"/>
+        </w:rPr>
+        <w:t xml:space="preserve"> the </w:t>
       </w:r>
       <w:r>
         <w:rPr>
@@ -4789,6 +5188,7 @@
       <w:r>
         <w:t xml:space="preserve">- Implement </w:t>
       </w:r>
+      <w:proofErr w:type="gramStart"/>
       <w:r>
         <w:rPr>
           <w:rFonts w:ascii="Courier New" w:eastAsia="Courier New" w:hAnsi="Courier New" w:cs="Courier New"/>
@@ -4797,7 +5197,11 @@
         <w:t>play</w:t>
       </w:r>
       <w:r>
-        <w:t xml:space="preserve">() for </w:t>
+        <w:t>(</w:t>
+      </w:r>
+      <w:proofErr w:type="gramEnd"/>
+      <w:r>
+        <w:t xml:space="preserve">) for </w:t>
       </w:r>
       <w:r>
         <w:rPr>
@@ -4873,6 +5277,7 @@
         </w:rPr>
         <w:t xml:space="preserve">, each of which can be played on its own. The </w:t>
       </w:r>
+      <w:proofErr w:type="gramStart"/>
       <w:r>
         <w:rPr>
           <w:rFonts w:ascii="Courier New" w:eastAsia="Courier New" w:hAnsi="Courier New" w:cs="Courier New"/>
@@ -4885,7 +5290,14 @@
         <w:rPr>
           <w:color w:val="000000"/>
         </w:rPr>
-        <w:t xml:space="preserve">() method should output some information about the </w:t>
+        <w:t>(</w:t>
+      </w:r>
+      <w:proofErr w:type="gramEnd"/>
+      <w:r>
+        <w:rPr>
+          <w:color w:val="000000"/>
+        </w:rPr>
+        <w:t xml:space="preserve">) method should output some information about the </w:t>
       </w:r>
       <w:r>
         <w:rPr>
@@ -4938,7 +5350,21 @@
         <w:rPr>
           <w:color w:val="000000"/>
         </w:rPr>
-        <w:t xml:space="preserve"> play() method</w:t>
+        <w:t xml:space="preserve"> </w:t>
+      </w:r>
+      <w:proofErr w:type="gramStart"/>
+      <w:r>
+        <w:rPr>
+          <w:color w:val="000000"/>
+        </w:rPr>
+        <w:t>play(</w:t>
+      </w:r>
+      <w:proofErr w:type="gramEnd"/>
+      <w:r>
+        <w:rPr>
+          <w:color w:val="000000"/>
+        </w:rPr>
+        <w:t>) method</w:t>
       </w:r>
     </w:p>
     <w:p>
@@ -5083,6 +5509,7 @@
           <w:color w:val="000000"/>
         </w:rPr>
       </w:pPr>
+      <w:proofErr w:type="gramStart"/>
       <w:r>
         <w:rPr>
           <w:rFonts w:ascii="Courier New" w:eastAsia="Courier New" w:hAnsi="Courier New" w:cs="Courier New"/>
@@ -5095,7 +5522,14 @@
         <w:rPr>
           <w:color w:val="000000"/>
         </w:rPr>
-        <w:t>()</w:t>
+        <w:t>(</w:t>
+      </w:r>
+      <w:proofErr w:type="gramEnd"/>
+      <w:r>
+        <w:rPr>
+          <w:color w:val="000000"/>
+        </w:rPr>
+        <w:t>)</w:t>
       </w:r>
     </w:p>
     <w:p>
@@ -5117,6 +5551,7 @@
           <w:color w:val="000000"/>
         </w:rPr>
       </w:pPr>
+      <w:proofErr w:type="gramStart"/>
       <w:r>
         <w:rPr>
           <w:rFonts w:ascii="Courier New" w:eastAsia="Courier New" w:hAnsi="Courier New" w:cs="Courier New"/>
@@ -5129,7 +5564,14 @@
         <w:rPr>
           <w:color w:val="000000"/>
         </w:rPr>
-        <w:t xml:space="preserve">(). </w:t>
+        <w:t>(</w:t>
+      </w:r>
+      <w:proofErr w:type="gramEnd"/>
+      <w:r>
+        <w:rPr>
+          <w:color w:val="000000"/>
+        </w:rPr>
+        <w:t xml:space="preserve">). </w:t>
       </w:r>
     </w:p>
     <w:p>
@@ -5468,6 +5910,7 @@
         </w:rPr>
         <w:t xml:space="preserve"> array and the methods </w:t>
       </w:r>
+      <w:proofErr w:type="gramStart"/>
       <w:r>
         <w:rPr>
           <w:rFonts w:ascii="Courier New" w:eastAsia="Courier New" w:hAnsi="Courier New" w:cs="Courier New"/>
@@ -5480,7 +5923,14 @@
         <w:rPr>
           <w:color w:val="000000"/>
         </w:rPr>
-        <w:t xml:space="preserve">() and </w:t>
+        <w:t>(</w:t>
+      </w:r>
+      <w:proofErr w:type="gramEnd"/>
+      <w:r>
+        <w:rPr>
+          <w:color w:val="000000"/>
+        </w:rPr>
+        <w:t xml:space="preserve">) and </w:t>
       </w:r>
       <w:r>
         <w:rPr>
@@ -5798,7 +6248,23 @@
           <w:rFonts w:ascii="Courier New" w:eastAsia="Courier New" w:hAnsi="Courier New" w:cs="Courier New"/>
           <w:b/>
         </w:rPr>
-        <w:t>private ArrayList&lt;Media&gt; itemsOrdered = new ArrayList&lt;Media&gt;();</w:t>
+        <w:t>private ArrayList&lt;Media&gt; itemsOrdered = new ArrayList&lt;Media</w:t>
+      </w:r>
+      <w:proofErr w:type="gramStart"/>
+      <w:r>
+        <w:rPr>
+          <w:rFonts w:ascii="Courier New" w:eastAsia="Courier New" w:hAnsi="Courier New" w:cs="Courier New"/>
+          <w:b/>
+        </w:rPr>
+        <w:t>&gt;(</w:t>
+      </w:r>
+      <w:proofErr w:type="gramEnd"/>
+      <w:r>
+        <w:rPr>
+          <w:rFonts w:ascii="Courier New" w:eastAsia="Courier New" w:hAnsi="Courier New" w:cs="Courier New"/>
+          <w:b/>
+        </w:rPr>
+        <w:t>);</w:t>
       </w:r>
     </w:p>
     <w:p>
@@ -5826,19 +6292,43 @@
         </w:rPr>
         <w:t xml:space="preserve">Note that you should import the </w:t>
       </w:r>
-      <w:r>
-        <w:rPr>
-          <w:rFonts w:ascii="Courier New" w:eastAsia="Courier New" w:hAnsi="Courier New" w:cs="Courier New"/>
-          <w:b/>
-          <w:color w:val="000000"/>
-        </w:rPr>
-        <w:t>java.util.ArrayList</w:t>
-      </w:r>
-      <w:r>
-        <w:rPr>
-          <w:color w:val="000000"/>
-        </w:rPr>
-        <w:t xml:space="preserve"> in the </w:t>
+      <w:proofErr w:type="gramStart"/>
+      <w:r>
+        <w:rPr>
+          <w:rFonts w:ascii="Courier New" w:eastAsia="Courier New" w:hAnsi="Courier New" w:cs="Courier New"/>
+          <w:b/>
+          <w:color w:val="000000"/>
+        </w:rPr>
+        <w:t>java.util</w:t>
+      </w:r>
+      <w:proofErr w:type="gramEnd"/>
+      <w:r>
+        <w:rPr>
+          <w:rFonts w:ascii="Courier New" w:eastAsia="Courier New" w:hAnsi="Courier New" w:cs="Courier New"/>
+          <w:b/>
+          <w:color w:val="000000"/>
+        </w:rPr>
+        <w:t>.ArrayList</w:t>
+      </w:r>
+      <w:r>
+        <w:rPr>
+          <w:color w:val="000000"/>
+        </w:rPr>
+        <w:t xml:space="preserve"> </w:t>
+      </w:r>
+      <w:proofErr w:type="gramStart"/>
+      <w:r>
+        <w:rPr>
+          <w:color w:val="000000"/>
+        </w:rPr>
+        <w:t>in</w:t>
+      </w:r>
+      <w:proofErr w:type="gramEnd"/>
+      <w:r>
+        <w:rPr>
+          <w:color w:val="000000"/>
+        </w:rPr>
+        <w:t xml:space="preserve"> the </w:t>
       </w:r>
       <w:r>
         <w:rPr>
@@ -5878,7 +6368,21 @@
         <w:rPr>
           <w:color w:val="000000"/>
         </w:rPr>
-        <w:t>A quicker way to achieve the same affect is to use the Organize Imports feature within Eclipse</w:t>
+        <w:t xml:space="preserve">A quicker way to achieve the same </w:t>
+      </w:r>
+      <w:proofErr w:type="gramStart"/>
+      <w:r>
+        <w:rPr>
+          <w:color w:val="000000"/>
+        </w:rPr>
+        <w:t>affect</w:t>
+      </w:r>
+      <w:proofErr w:type="gramEnd"/>
+      <w:r>
+        <w:rPr>
+          <w:color w:val="000000"/>
+        </w:rPr>
+        <w:t xml:space="preserve"> is to use the Organize Imports feature within Eclipse</w:t>
       </w:r>
     </w:p>
     <w:p>
@@ -5969,6 +6473,7 @@
         </w:rPr>
         <w:t xml:space="preserve">Create </w:t>
       </w:r>
+      <w:proofErr w:type="gramStart"/>
       <w:r>
         <w:rPr>
           <w:rFonts w:ascii="Courier New" w:eastAsia="Courier New" w:hAnsi="Courier New" w:cs="Courier New"/>
@@ -5981,7 +6486,14 @@
         <w:rPr>
           <w:color w:val="000000"/>
         </w:rPr>
-        <w:t xml:space="preserve">() and </w:t>
+        <w:t>(</w:t>
+      </w:r>
+      <w:proofErr w:type="gramEnd"/>
+      <w:r>
+        <w:rPr>
+          <w:color w:val="000000"/>
+        </w:rPr>
+        <w:t xml:space="preserve">) and </w:t>
       </w:r>
       <w:r>
         <w:rPr>
@@ -6051,6 +6563,7 @@
         </w:rPr>
         <w:t xml:space="preserve">Update the </w:t>
       </w:r>
+      <w:proofErr w:type="gramStart"/>
       <w:r>
         <w:rPr>
           <w:rFonts w:ascii="Courier New" w:eastAsia="Courier New" w:hAnsi="Courier New" w:cs="Courier New"/>
@@ -6063,7 +6576,14 @@
         <w:rPr>
           <w:color w:val="000000"/>
         </w:rPr>
-        <w:t>() method</w:t>
+        <w:t>(</w:t>
+      </w:r>
+      <w:proofErr w:type="gramEnd"/>
+      <w:r>
+        <w:rPr>
+          <w:color w:val="000000"/>
+        </w:rPr>
+        <w:t>) method</w:t>
       </w:r>
     </w:p>
     <w:p>
@@ -6154,13 +6674,23 @@
       <w:r>
         <w:t xml:space="preserve">, change the </w:t>
       </w:r>
+      <w:proofErr w:type="gramStart"/>
       <w:r>
         <w:rPr>
           <w:rFonts w:ascii="Courier New" w:hAnsi="Courier New" w:cs="Courier New"/>
           <w:b/>
           <w:bCs/>
         </w:rPr>
-        <w:t>itemsInStore[]</w:t>
+        <w:t>itemsInStore[</w:t>
+      </w:r>
+      <w:proofErr w:type="gramEnd"/>
+      <w:r>
+        <w:rPr>
+          <w:rFonts w:ascii="Courier New" w:hAnsi="Courier New" w:cs="Courier New"/>
+          <w:b/>
+          <w:bCs/>
+        </w:rPr>
+        <w:t>]</w:t>
       </w:r>
       <w:r>
         <w:rPr>
@@ -6219,6 +6749,7 @@
       <w:r>
         <w:t xml:space="preserve">Replace the </w:t>
       </w:r>
+      <w:proofErr w:type="gramStart"/>
       <w:r>
         <w:rPr>
           <w:rFonts w:ascii="Courier New" w:eastAsia="Courier New" w:hAnsi="Courier New" w:cs="Courier New"/>
@@ -6231,7 +6762,14 @@
         <w:rPr>
           <w:color w:val="000000"/>
         </w:rPr>
-        <w:t xml:space="preserve">() and </w:t>
+        <w:t>(</w:t>
+      </w:r>
+      <w:proofErr w:type="gramEnd"/>
+      <w:r>
+        <w:rPr>
+          <w:color w:val="000000"/>
+        </w:rPr>
+        <w:t xml:space="preserve">) and </w:t>
       </w:r>
       <w:r>
         <w:rPr>
@@ -6335,8 +6873,13 @@
       <w:r>
         <w:t xml:space="preserve"> the </w:t>
       </w:r>
-      <w:r>
-        <w:t>new .astah &amp;</w:t>
+      <w:proofErr w:type="gramStart"/>
+      <w:r>
+        <w:t>new .astah</w:t>
+      </w:r>
+      <w:proofErr w:type="gramEnd"/>
+      <w:r>
+        <w:t xml:space="preserve"> &amp;</w:t>
       </w:r>
       <w:r>
         <w:t xml:space="preserve"> </w:t>
@@ -6376,7 +6919,23 @@
           <w:rFonts w:ascii="Courier New" w:eastAsia="Courier New" w:hAnsi="Courier New" w:cs="Courier New"/>
           <w:b/>
         </w:rPr>
-        <w:t>class-diagram/aims-project/lab0</w:t>
+        <w:t>class-</w:t>
+      </w:r>
+      <w:proofErr w:type="gramStart"/>
+      <w:r>
+        <w:rPr>
+          <w:rFonts w:ascii="Courier New" w:eastAsia="Courier New" w:hAnsi="Courier New" w:cs="Courier New"/>
+          <w:b/>
+        </w:rPr>
+        <w:t>diagram</w:t>
+      </w:r>
+      <w:proofErr w:type="gramEnd"/>
+      <w:r>
+        <w:rPr>
+          <w:rFonts w:ascii="Courier New" w:eastAsia="Courier New" w:hAnsi="Courier New" w:cs="Courier New"/>
+          <w:b/>
+        </w:rPr>
+        <w:t>/aims-project/lab0</w:t>
       </w:r>
       <w:r>
         <w:rPr>
@@ -6402,7 +6961,15 @@
         <w:jc w:val="left"/>
       </w:pPr>
       <w:r>
-        <w:t>- Which classes are aggregates of other classes? Checking all constructors of whole classes if they initialize for their parts?</w:t>
+        <w:t xml:space="preserve">- Which classes are </w:t>
+      </w:r>
+      <w:proofErr w:type="gramStart"/>
+      <w:r>
+        <w:t>aggregates of</w:t>
+      </w:r>
+      <w:proofErr w:type="gramEnd"/>
+      <w:r>
+        <w:t xml:space="preserve"> other classes? Checking all constructors of whole classes if they initialize for their parts?</w:t>
       </w:r>
     </w:p>
     <w:p>
@@ -6487,6 +7054,7 @@
         </w:rPr>
         <w:t xml:space="preserve"> </w:t>
       </w:r>
+      <w:proofErr w:type="gramStart"/>
       <w:r>
         <w:rPr>
           <w:rFonts w:ascii="Courier New"/>
@@ -6495,7 +7063,18 @@
           <w:sz w:val="22"/>
           <w:szCs w:val="20"/>
         </w:rPr>
-        <w:t>equals()</w:t>
+        <w:t>equals(</w:t>
+      </w:r>
+      <w:proofErr w:type="gramEnd"/>
+      <w:r>
+        <w:rPr>
+          <w:rFonts w:ascii="Courier New"/>
+          <w:b/>
+          <w:w w:val="105"/>
+          <w:sz w:val="22"/>
+          <w:szCs w:val="20"/>
+        </w:rPr>
+        <w:t>)</w:t>
       </w:r>
       <w:r>
         <w:rPr>
@@ -6623,14 +7202,30 @@
       <w:r>
         <w:t xml:space="preserve">ou may use the </w:t>
       </w:r>
+      <w:proofErr w:type="gramStart"/>
       <w:r>
         <w:rPr>
           <w:rFonts w:ascii="Courier New" w:hAnsi="Courier New"/>
         </w:rPr>
-        <w:t xml:space="preserve">contains() </w:t>
-      </w:r>
-      <w:r>
-        <w:t>methods of the list of medias in the cart or the list of tracks in the CD to ensure that a similar object is not added to that</w:t>
+        <w:t>contains(</w:t>
+      </w:r>
+      <w:proofErr w:type="gramEnd"/>
+      <w:r>
+        <w:rPr>
+          <w:rFonts w:ascii="Courier New" w:hAnsi="Courier New"/>
+        </w:rPr>
+        <w:t xml:space="preserve">) </w:t>
+      </w:r>
+      <w:r>
+        <w:t xml:space="preserve">methods of the list of </w:t>
+      </w:r>
+      <w:proofErr w:type="gramStart"/>
+      <w:r>
+        <w:t>medias</w:t>
+      </w:r>
+      <w:proofErr w:type="gramEnd"/>
+      <w:r>
+        <w:t xml:space="preserve"> in the cart or the list of tracks in the CD to ensure that a similar object is not added to that</w:t>
       </w:r>
       <w:r>
         <w:rPr>
@@ -6654,11 +7249,19 @@
       <w:r>
         <w:t xml:space="preserve">When calling this by default, </w:t>
       </w:r>
+      <w:proofErr w:type="gramStart"/>
       <w:r>
         <w:rPr>
           <w:rFonts w:ascii="Courier New" w:hAnsi="Courier New" w:cs="Courier New"/>
         </w:rPr>
-        <w:t>contains()</w:t>
+        <w:t>contains(</w:t>
+      </w:r>
+      <w:proofErr w:type="gramEnd"/>
+      <w:r>
+        <w:rPr>
+          <w:rFonts w:ascii="Courier New" w:hAnsi="Courier New" w:cs="Courier New"/>
+        </w:rPr>
+        <w:t>)</w:t>
       </w:r>
       <w:r>
         <w:t xml:space="preserve"> will check a variety of condition in order to confirm that 2 tracks are identical. However, you can define your own requirements to perform the verification.</w:t>
@@ -6676,11 +7279,19 @@
       <w:r>
         <w:t xml:space="preserve">The </w:t>
       </w:r>
+      <w:proofErr w:type="gramStart"/>
       <w:r>
         <w:rPr>
           <w:rFonts w:ascii="Courier New" w:hAnsi="Courier New"/>
         </w:rPr>
-        <w:t>contains()</w:t>
+        <w:t>contains(</w:t>
+      </w:r>
+      <w:proofErr w:type="gramEnd"/>
+      <w:r>
+        <w:rPr>
+          <w:rFonts w:ascii="Courier New" w:hAnsi="Courier New"/>
+        </w:rPr>
+        <w:t>)</w:t>
       </w:r>
       <w:r>
         <w:rPr>
@@ -6715,16 +7326,38 @@
           <w:rFonts w:ascii="Courier New" w:hAnsi="Courier New"/>
         </w:rPr>
         <w:lastRenderedPageBreak/>
-        <w:t>(o==null?e==null:o.equals(e))</w:t>
+        <w:t>(o==null?e==null</w:t>
+      </w:r>
+      <w:proofErr w:type="gramStart"/>
+      <w:r>
+        <w:rPr>
+          <w:rFonts w:ascii="Courier New" w:hAnsi="Courier New"/>
+        </w:rPr>
+        <w:t>:o.equals</w:t>
+      </w:r>
+      <w:proofErr w:type="gramEnd"/>
+      <w:r>
+        <w:rPr>
+          <w:rFonts w:ascii="Courier New" w:hAnsi="Courier New"/>
+        </w:rPr>
+        <w:t>(e))</w:t>
       </w:r>
       <w:r>
         <w:t xml:space="preserve">. So the </w:t>
       </w:r>
+      <w:proofErr w:type="gramStart"/>
       <w:r>
         <w:rPr>
           <w:rFonts w:ascii="Courier New" w:hAnsi="Courier New"/>
         </w:rPr>
-        <w:t xml:space="preserve">contains() </w:t>
+        <w:t>contains(</w:t>
+      </w:r>
+      <w:proofErr w:type="gramEnd"/>
+      <w:r>
+        <w:rPr>
+          <w:rFonts w:ascii="Courier New" w:hAnsi="Courier New"/>
+        </w:rPr>
+        <w:t xml:space="preserve">) </w:t>
       </w:r>
       <w:r>
         <w:t xml:space="preserve">method actually use </w:t>
@@ -6806,11 +7439,19 @@
         </w:rPr>
         <w:t xml:space="preserve"> </w:t>
       </w:r>
+      <w:proofErr w:type="gramStart"/>
       <w:r>
         <w:rPr>
           <w:rFonts w:ascii="Courier New" w:hAnsi="Courier New"/>
         </w:rPr>
-        <w:t>equals(Object</w:t>
+        <w:t>equals(</w:t>
+      </w:r>
+      <w:proofErr w:type="gramEnd"/>
+      <w:r>
+        <w:rPr>
+          <w:rFonts w:ascii="Courier New" w:hAnsi="Courier New"/>
+        </w:rPr>
+        <w:t>Object</w:t>
       </w:r>
       <w:r>
         <w:rPr>
@@ -7042,11 +7683,19 @@
       <w:r>
         <w:t xml:space="preserve">When overriding the </w:t>
       </w:r>
+      <w:proofErr w:type="gramStart"/>
       <w:r>
         <w:rPr>
           <w:rFonts w:ascii="Courier New" w:hAnsi="Courier New"/>
         </w:rPr>
-        <w:t xml:space="preserve">equals() </w:t>
+        <w:t>equals(</w:t>
+      </w:r>
+      <w:proofErr w:type="gramEnd"/>
+      <w:r>
+        <w:rPr>
+          <w:rFonts w:ascii="Courier New" w:hAnsi="Courier New"/>
+        </w:rPr>
+        <w:t xml:space="preserve">) </w:t>
       </w:r>
       <w:r>
         <w:t xml:space="preserve">method of the </w:t>
@@ -7404,11 +8053,19 @@
       <w:r>
         <w:t xml:space="preserve">We can apply Release Flow here by creating a topic branch for the override of </w:t>
       </w:r>
+      <w:proofErr w:type="gramStart"/>
       <w:r>
         <w:rPr>
           <w:rFonts w:ascii="Courier New" w:hAnsi="Courier New" w:cs="Courier New"/>
         </w:rPr>
-        <w:t>equals()</w:t>
+        <w:t>equals(</w:t>
+      </w:r>
+      <w:proofErr w:type="gramEnd"/>
+      <w:r>
+        <w:rPr>
+          <w:rFonts w:ascii="Courier New" w:hAnsi="Courier New" w:cs="Courier New"/>
+        </w:rPr>
+        <w:t>)</w:t>
       </w:r>
       <w:r>
         <w:t xml:space="preserve"> method.</w:t>
@@ -7429,7 +8086,21 @@
         <w:rPr>
           <w:w w:val="105"/>
         </w:rPr>
-        <w:t>Polymorphism with toString() method</w:t>
+        <w:t xml:space="preserve">Polymorphism with </w:t>
+      </w:r>
+      <w:proofErr w:type="gramStart"/>
+      <w:r>
+        <w:rPr>
+          <w:w w:val="105"/>
+        </w:rPr>
+        <w:t>toString(</w:t>
+      </w:r>
+      <w:proofErr w:type="gramEnd"/>
+      <w:r>
+        <w:rPr>
+          <w:w w:val="105"/>
+        </w:rPr>
+        <w:t>) method</w:t>
       </w:r>
     </w:p>
     <w:p>
@@ -7446,9 +8117,15 @@
         <w:spacing w:line="288" w:lineRule="auto"/>
         <w:jc w:val="left"/>
       </w:pPr>
-      <w:r>
-        <w:t xml:space="preserve">Recall that for each type of media, we have implemented a </w:t>
-      </w:r>
+      <w:proofErr w:type="gramStart"/>
+      <w:r>
+        <w:t>Recall</w:t>
+      </w:r>
+      <w:proofErr w:type="gramEnd"/>
+      <w:r>
+        <w:t xml:space="preserve"> that for each type of media, we have implemented a </w:t>
+      </w:r>
+      <w:proofErr w:type="gramStart"/>
       <w:r>
         <w:rPr>
           <w:rFonts w:ascii="Courier New" w:hAnsi="Courier New" w:cs="Courier New"/>
@@ -7465,11 +8142,19 @@
         <w:rPr>
           <w:rFonts w:ascii="Courier New" w:hAnsi="Courier New" w:cs="Courier New"/>
         </w:rPr>
-        <w:t>()</w:t>
+        <w:t>(</w:t>
+      </w:r>
+      <w:proofErr w:type="gramEnd"/>
+      <w:r>
+        <w:rPr>
+          <w:rFonts w:ascii="Courier New" w:hAnsi="Courier New" w:cs="Courier New"/>
+        </w:rPr>
+        <w:t>)</w:t>
       </w:r>
       <w:r>
         <w:t xml:space="preserve"> method that prints out the information of the object. When calling this method, depending on the type of object, corresponding </w:t>
       </w:r>
+      <w:proofErr w:type="gramStart"/>
       <w:r>
         <w:rPr>
           <w:rFonts w:ascii="Courier New" w:hAnsi="Courier New" w:cs="Courier New"/>
@@ -7486,7 +8171,14 @@
         <w:rPr>
           <w:rFonts w:ascii="Courier New" w:hAnsi="Courier New" w:cs="Courier New"/>
         </w:rPr>
-        <w:t>()</w:t>
+        <w:t>(</w:t>
+      </w:r>
+      <w:proofErr w:type="gramEnd"/>
+      <w:r>
+        <w:rPr>
+          <w:rFonts w:ascii="Courier New" w:hAnsi="Courier New" w:cs="Courier New"/>
+        </w:rPr>
+        <w:t>)</w:t>
       </w:r>
       <w:r>
         <w:t xml:space="preserve"> will be performed.</w:t>
@@ -7507,7 +8199,15 @@
         <w:jc w:val="left"/>
       </w:pPr>
       <w:r>
-        <w:t>- Iterate through the list and print out the information of the media by using toString() method. Observe what happens and explain in detail.</w:t>
+        <w:t xml:space="preserve">- Iterate through the list and print out the information of the media by using </w:t>
+      </w:r>
+      <w:proofErr w:type="gramStart"/>
+      <w:r>
+        <w:t>toString(</w:t>
+      </w:r>
+      <w:proofErr w:type="gramEnd"/>
+      <w:r>
+        <w:t>) method. Observe what happens and explain in detail.</w:t>
       </w:r>
     </w:p>
     <w:p>
@@ -7551,7 +8251,7 @@
                     <pic:cNvPicPr/>
                   </pic:nvPicPr>
                   <pic:blipFill>
-                    <a:blip r:embed="rId11">
+                    <a:blip r:embed="rId14">
                       <a:extLst>
                         <a:ext uri="{28A0092B-C50C-407E-A947-70E740481C1C}">
                           <a14:useLocalDpi xmlns:a14="http://schemas.microsoft.com/office/drawing/2010/main" val="0"/>
@@ -7659,14 +8359,9 @@
         <w:rPr>
           <w:color w:val="000000"/>
         </w:rPr>
-        <w:t xml:space="preserve"> media</w:t>
-      </w:r>
-      <w:r>
-        <w:rPr>
-          <w:color w:val="000000"/>
-        </w:rPr>
-        <w:t xml:space="preserve">s in the alphabet sequence by title. In case they have the same title, the </w:t>
-      </w:r>
+        <w:t xml:space="preserve"> </w:t>
+      </w:r>
+      <w:proofErr w:type="gramStart"/>
       <w:r>
         <w:rPr>
           <w:color w:val="000000"/>
@@ -7677,7 +8372,34 @@
         <w:rPr>
           <w:color w:val="000000"/>
         </w:rPr>
-        <w:t xml:space="preserve">s </w:t>
+        <w:t>s</w:t>
+      </w:r>
+      <w:proofErr w:type="gramEnd"/>
+      <w:r>
+        <w:rPr>
+          <w:color w:val="000000"/>
+        </w:rPr>
+        <w:t xml:space="preserve"> in the alphabet sequence by title. In case they have the same title, the </w:t>
+      </w:r>
+      <w:proofErr w:type="gramStart"/>
+      <w:r>
+        <w:rPr>
+          <w:color w:val="000000"/>
+        </w:rPr>
+        <w:t>media</w:t>
+      </w:r>
+      <w:r>
+        <w:rPr>
+          <w:color w:val="000000"/>
+        </w:rPr>
+        <w:t>s</w:t>
+      </w:r>
+      <w:proofErr w:type="gramEnd"/>
+      <w:r>
+        <w:rPr>
+          <w:color w:val="000000"/>
+        </w:rPr>
+        <w:t xml:space="preserve"> </w:t>
       </w:r>
       <w:r>
         <w:t>having</w:t>
@@ -7719,6 +8441,7 @@
         </w:rPr>
         <w:t xml:space="preserve">the system displays all the </w:t>
       </w:r>
+      <w:proofErr w:type="gramStart"/>
       <w:r>
         <w:rPr>
           <w:color w:val="000000"/>
@@ -7729,19 +8452,40 @@
         <w:rPr>
           <w:color w:val="000000"/>
         </w:rPr>
-        <w:t xml:space="preserve">s </w:t>
-      </w:r>
-      <w:r>
-        <w:rPr>
-          <w:color w:val="000000"/>
-        </w:rPr>
-        <w:t>in decreasing cost order. In case they have the same cost, the media</w:t>
-      </w:r>
-      <w:r>
-        <w:rPr>
-          <w:color w:val="000000"/>
-        </w:rPr>
-        <w:t xml:space="preserve">s </w:t>
+        <w:t>s</w:t>
+      </w:r>
+      <w:proofErr w:type="gramEnd"/>
+      <w:r>
+        <w:rPr>
+          <w:color w:val="000000"/>
+        </w:rPr>
+        <w:t xml:space="preserve"> </w:t>
+      </w:r>
+      <w:r>
+        <w:rPr>
+          <w:color w:val="000000"/>
+        </w:rPr>
+        <w:t xml:space="preserve">in decreasing cost order. In case they have the same cost, the </w:t>
+      </w:r>
+      <w:proofErr w:type="gramStart"/>
+      <w:r>
+        <w:rPr>
+          <w:color w:val="000000"/>
+        </w:rPr>
+        <w:t>media</w:t>
+      </w:r>
+      <w:r>
+        <w:rPr>
+          <w:color w:val="000000"/>
+        </w:rPr>
+        <w:t>s</w:t>
+      </w:r>
+      <w:proofErr w:type="gramEnd"/>
+      <w:r>
+        <w:rPr>
+          <w:color w:val="000000"/>
+        </w:rPr>
+        <w:t xml:space="preserve"> </w:t>
       </w:r>
       <w:r>
         <w:rPr>
@@ -7859,7 +8603,31 @@
         <w:t xml:space="preserve">Comparator </w:t>
       </w:r>
       <w:r>
-        <w:t xml:space="preserve">interface is a comparison function, which impose a total ordering on some collection of objects. Comparators can be passed to a sort method (such as </w:t>
+        <w:t xml:space="preserve">interface is a comparison function, which </w:t>
+      </w:r>
+      <w:proofErr w:type="gramStart"/>
+      <w:r>
+        <w:t>impose</w:t>
+      </w:r>
+      <w:proofErr w:type="gramEnd"/>
+      <w:r>
+        <w:t xml:space="preserve"> a total ordering on some collection of objects. Comparators can be passed </w:t>
+      </w:r>
+      <w:proofErr w:type="gramStart"/>
+      <w:r>
+        <w:t>to</w:t>
+      </w:r>
+      <w:proofErr w:type="gramEnd"/>
+      <w:r>
+        <w:t xml:space="preserve"> a </w:t>
+      </w:r>
+      <w:proofErr w:type="gramStart"/>
+      <w:r>
+        <w:t>sort</w:t>
+      </w:r>
+      <w:proofErr w:type="gramEnd"/>
+      <w:r>
+        <w:t xml:space="preserve"> method (such as </w:t>
       </w:r>
       <w:r>
         <w:rPr>
@@ -7936,7 +8704,7 @@
                           </pic:cNvPicPr>
                         </pic:nvPicPr>
                         <pic:blipFill>
-                          <a:blip r:embed="rId12">
+                          <a:blip r:embed="rId15">
                             <a:extLst>
                               <a:ext uri="{28A0092B-C50C-407E-A947-70E740481C1C}">
                                 <a14:useLocalDpi xmlns:a14="http://schemas.microsoft.com/office/drawing/2010/main" val="0"/>
@@ -7976,7 +8744,7 @@
                           </pic:cNvPicPr>
                         </pic:nvPicPr>
                         <pic:blipFill>
-                          <a:blip r:embed="rId13">
+                          <a:blip r:embed="rId16">
                             <a:extLst>
                               <a:ext uri="{28A0092B-C50C-407E-A947-70E740481C1C}">
                                 <a14:useLocalDpi xmlns:a14="http://schemas.microsoft.com/office/drawing/2010/main" val="0"/>
@@ -8043,11 +8811,11 @@
                   <o:lock v:ext="edit" aspectratio="t"/>
                 </v:shapetype>
                 <v:shape id="Picture 7" o:spid="_x0000_s1027" type="#_x0000_t75" style="position:absolute;left:1134;top:314;width:10255;height:543;visibility:visible;mso-wrap-style:square" o:gfxdata="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">
-                  <v:imagedata r:id="rId16" o:title=""/>
+                  <v:imagedata r:id="rId17" o:title=""/>
                   <o:lock v:ext="edit" aspectratio="f"/>
                 </v:shape>
                 <v:shape id="Picture 8" o:spid="_x0000_s1028" type="#_x0000_t75" style="position:absolute;left:1134;top:857;width:10238;height:491;visibility:visible;mso-wrap-style:square" o:gfxdata="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">
-                  <v:imagedata r:id="rId17" o:title=""/>
+                  <v:imagedata r:id="rId18" o:title=""/>
                   <o:lock v:ext="edit" aspectratio="f"/>
                 </v:shape>
                 <w10:wrap type="square" anchorx="page"/>
@@ -8087,11 +8855,19 @@
       <w:r>
         <w:t xml:space="preserve">Implement the </w:t>
       </w:r>
+      <w:proofErr w:type="gramStart"/>
       <w:r>
         <w:rPr>
           <w:rFonts w:ascii="Courier New" w:hAnsi="Courier New"/>
         </w:rPr>
-        <w:t>compare()</w:t>
+        <w:t>compare(</w:t>
+      </w:r>
+      <w:proofErr w:type="gramEnd"/>
+      <w:r>
+        <w:rPr>
+          <w:rFonts w:ascii="Courier New" w:hAnsi="Courier New"/>
+        </w:rPr>
+        <w:t>)</w:t>
       </w:r>
       <w:r>
         <w:rPr>
@@ -8113,10 +8889,21 @@
         <w:rPr>
           <w:rFonts w:ascii="Courier New" w:hAnsi="Courier New"/>
         </w:rPr>
-        <w:t>Comparator.thenComparing()</w:t>
-      </w:r>
-      <w:r>
-        <w:t>to sort using multiple fields.</w:t>
+        <w:t>Comparator.thenComparing</w:t>
+      </w:r>
+      <w:proofErr w:type="gramStart"/>
+      <w:r>
+        <w:rPr>
+          <w:rFonts w:ascii="Courier New" w:hAnsi="Courier New"/>
+        </w:rPr>
+        <w:t>()</w:t>
+      </w:r>
+      <w:r>
+        <w:t>to</w:t>
+      </w:r>
+      <w:proofErr w:type="gramEnd"/>
+      <w:r>
+        <w:t xml:space="preserve"> sort using multiple fields.</w:t>
       </w:r>
     </w:p>
     <w:p>
@@ -8185,7 +8972,7 @@
                     <pic:cNvPicPr/>
                   </pic:nvPicPr>
                   <pic:blipFill>
-                    <a:blip r:embed="rId18" cstate="print"/>
+                    <a:blip r:embed="rId19" cstate="print"/>
                     <a:stretch>
                       <a:fillRect/>
                     </a:stretch>
@@ -8236,11 +9023,19 @@
       <w:r>
         <w:t xml:space="preserve">: </w:t>
       </w:r>
+      <w:proofErr w:type="gramStart"/>
       <w:r>
         <w:rPr>
           <w:rFonts w:ascii="Courier New" w:hAnsi="Courier New"/>
         </w:rPr>
-        <w:t>java.util.Collection.sort(collection,Media.COMPARE_BY_TITLE_COST)</w:t>
+        <w:t>java.util</w:t>
+      </w:r>
+      <w:proofErr w:type="gramEnd"/>
+      <w:r>
+        <w:rPr>
+          <w:rFonts w:ascii="Courier New" w:hAnsi="Courier New"/>
+        </w:rPr>
+        <w:t>.Collection.sort(collection,Media.COMPARE_BY_TITLE_COST)</w:t>
       </w:r>
     </w:p>
     <w:p>
@@ -8269,11 +9064,19 @@
           <w:rFonts w:ascii="Courier New"/>
         </w:rPr>
       </w:pPr>
+      <w:proofErr w:type="gramStart"/>
       <w:r>
         <w:rPr>
           <w:rFonts w:ascii="Courier New"/>
         </w:rPr>
-        <w:t>java.util.Collection.sort(collection, Media.COMPARE_BY_COST_TITLE)</w:t>
+        <w:t>java.util</w:t>
+      </w:r>
+      <w:proofErr w:type="gramEnd"/>
+      <w:r>
+        <w:rPr>
+          <w:rFonts w:ascii="Courier New"/>
+        </w:rPr>
+        <w:t>.Collection.sort(collection, Media.COMPARE_BY_COST_TITLE)</w:t>
       </w:r>
     </w:p>
     <w:p>
@@ -8341,14 +9144,30 @@
       <w:r>
         <w:t xml:space="preserve">interface and override the </w:t>
       </w:r>
+      <w:proofErr w:type="gramStart"/>
       <w:r>
         <w:rPr>
           <w:rFonts w:ascii="Courier New"/>
         </w:rPr>
-        <w:t>compareTo()</w:t>
-      </w:r>
-      <w:r>
-        <w:t xml:space="preserve">method. You can refer to the Java docs to see the information of this interface. </w:t>
+        <w:t>compareTo(</w:t>
+      </w:r>
+      <w:proofErr w:type="gramEnd"/>
+      <w:r>
+        <w:rPr>
+          <w:rFonts w:ascii="Courier New"/>
+        </w:rPr>
+        <w:t>)</w:t>
+      </w:r>
+      <w:r>
+        <w:t xml:space="preserve">method. You can refer to the Java docs to see the information </w:t>
+      </w:r>
+      <w:proofErr w:type="gramStart"/>
+      <w:r>
+        <w:t>of</w:t>
+      </w:r>
+      <w:proofErr w:type="gramEnd"/>
+      <w:r>
+        <w:t xml:space="preserve"> this interface. </w:t>
       </w:r>
     </w:p>
     <w:p>
@@ -8423,11 +9242,19 @@
       <w:r>
         <w:t xml:space="preserve"> implement the </w:t>
       </w:r>
+      <w:proofErr w:type="gramStart"/>
       <w:r>
         <w:rPr>
           <w:rFonts w:ascii="Courier New"/>
         </w:rPr>
-        <w:t>compareTo()</w:t>
+        <w:t>compareTo(</w:t>
+      </w:r>
+      <w:proofErr w:type="gramEnd"/>
+      <w:r>
+        <w:rPr>
+          <w:rFonts w:ascii="Courier New"/>
+        </w:rPr>
+        <w:t>)</w:t>
       </w:r>
       <w:r>
         <w:t>method be to reflect the ordering that we want?</w:t>
@@ -8474,7 +9301,15 @@
         <w:spacing w:line="288" w:lineRule="auto"/>
       </w:pPr>
       <w:r>
-        <w:t>Suppose the DVDs has a different order</w:t>
+        <w:t xml:space="preserve">Suppose the DVDs </w:t>
+      </w:r>
+      <w:proofErr w:type="gramStart"/>
+      <w:r>
+        <w:t>has</w:t>
+      </w:r>
+      <w:proofErr w:type="gramEnd"/>
+      <w:r>
+        <w:t xml:space="preserve"> a different order</w:t>
       </w:r>
       <w:r>
         <w:t>ing</w:t>
@@ -8529,7 +9364,15 @@
         <w:t>Aims</w:t>
       </w:r>
       <w:r>
-        <w:t xml:space="preserve">, you will now implement a complete console application, by first create an instance of the </w:t>
+        <w:t xml:space="preserve">, you will now implement a complete console application, by first </w:t>
+      </w:r>
+      <w:proofErr w:type="gramStart"/>
+      <w:r>
+        <w:t>create</w:t>
+      </w:r>
+      <w:proofErr w:type="gramEnd"/>
+      <w:r>
+        <w:t xml:space="preserve"> an instance of the </w:t>
       </w:r>
       <w:r>
         <w:rPr>
@@ -8554,7 +9397,15 @@
         <w:t>main</w:t>
       </w:r>
       <w:r>
-        <w:t xml:space="preserve"> menu as following:</w:t>
+        <w:t xml:space="preserve"> menu as </w:t>
+      </w:r>
+      <w:proofErr w:type="gramStart"/>
+      <w:r>
+        <w:t>following</w:t>
+      </w:r>
+      <w:proofErr w:type="gramEnd"/>
+      <w:r>
+        <w:t>:</w:t>
       </w:r>
     </w:p>
     <w:p>
@@ -8622,7 +9473,27 @@
           <w:sz w:val="21"/>
           <w:szCs w:val="21"/>
         </w:rPr>
-        <w:t xml:space="preserve"> showMenu() {</w:t>
+        <w:t xml:space="preserve"> </w:t>
+      </w:r>
+      <w:proofErr w:type="gramStart"/>
+      <w:r>
+        <w:rPr>
+          <w:rFonts w:ascii="Menlo" w:eastAsia="Menlo" w:hAnsi="Menlo" w:cs="Menlo"/>
+          <w:color w:val="000000"/>
+          <w:sz w:val="21"/>
+          <w:szCs w:val="21"/>
+        </w:rPr>
+        <w:t>showMenu(</w:t>
+      </w:r>
+      <w:proofErr w:type="gramEnd"/>
+      <w:r>
+        <w:rPr>
+          <w:rFonts w:ascii="Menlo" w:eastAsia="Menlo" w:hAnsi="Menlo" w:cs="Menlo"/>
+          <w:color w:val="000000"/>
+          <w:sz w:val="21"/>
+          <w:szCs w:val="21"/>
+        </w:rPr>
+        <w:t>) {</w:t>
       </w:r>
     </w:p>
     <w:p>
@@ -8682,6 +9553,7 @@
         </w:rPr>
         <w:t>"AIMS: "</w:t>
       </w:r>
+      <w:proofErr w:type="gramStart"/>
       <w:r>
         <w:rPr>
           <w:rFonts w:ascii="Menlo" w:eastAsia="Menlo" w:hAnsi="Menlo" w:cs="Menlo"/>
@@ -8691,6 +9563,7 @@
         </w:rPr>
         <w:t>);</w:t>
       </w:r>
+      <w:proofErr w:type="gramEnd"/>
     </w:p>
     <w:p>
       <w:pPr>
@@ -8749,6 +9622,7 @@
         </w:rPr>
         <w:t>"--------------------------------"</w:t>
       </w:r>
+      <w:proofErr w:type="gramStart"/>
       <w:r>
         <w:rPr>
           <w:rFonts w:ascii="Menlo" w:eastAsia="Menlo" w:hAnsi="Menlo" w:cs="Menlo"/>
@@ -8758,6 +9632,7 @@
         </w:rPr>
         <w:t>);</w:t>
       </w:r>
+      <w:proofErr w:type="gramEnd"/>
     </w:p>
     <w:p>
       <w:pPr>
@@ -8817,6 +9692,7 @@
         </w:rPr>
         <w:t>"1. View store"</w:t>
       </w:r>
+      <w:proofErr w:type="gramStart"/>
       <w:r>
         <w:rPr>
           <w:rFonts w:ascii="Menlo" w:eastAsia="Menlo" w:hAnsi="Menlo" w:cs="Menlo"/>
@@ -8826,6 +9702,7 @@
         </w:rPr>
         <w:t>);</w:t>
       </w:r>
+      <w:proofErr w:type="gramEnd"/>
     </w:p>
     <w:p>
       <w:pPr>
@@ -8876,6 +9753,7 @@
         </w:rPr>
         <w:t>"2. Update store"</w:t>
       </w:r>
+      <w:proofErr w:type="gramStart"/>
       <w:r>
         <w:rPr>
           <w:rFonts w:ascii="Menlo" w:eastAsia="Menlo" w:hAnsi="Menlo" w:cs="Menlo"/>
@@ -8885,6 +9763,7 @@
         </w:rPr>
         <w:t>);</w:t>
       </w:r>
+      <w:proofErr w:type="gramEnd"/>
     </w:p>
     <w:p>
       <w:pPr>
@@ -8943,6 +9822,7 @@
         </w:rPr>
         <w:t>"3. See current cart"</w:t>
       </w:r>
+      <w:proofErr w:type="gramStart"/>
       <w:r>
         <w:rPr>
           <w:rFonts w:ascii="Menlo" w:eastAsia="Menlo" w:hAnsi="Menlo" w:cs="Menlo"/>
@@ -8952,6 +9832,7 @@
         </w:rPr>
         <w:t>);</w:t>
       </w:r>
+      <w:proofErr w:type="gramEnd"/>
     </w:p>
     <w:p>
       <w:pPr>
@@ -9010,6 +9891,7 @@
         </w:rPr>
         <w:t>"0. Exit"</w:t>
       </w:r>
+      <w:proofErr w:type="gramStart"/>
       <w:r>
         <w:rPr>
           <w:rFonts w:ascii="Menlo" w:eastAsia="Menlo" w:hAnsi="Menlo" w:cs="Menlo"/>
@@ -9019,6 +9901,7 @@
         </w:rPr>
         <w:t>);</w:t>
       </w:r>
+      <w:proofErr w:type="gramEnd"/>
     </w:p>
     <w:p>
       <w:pPr>
@@ -9077,6 +9960,7 @@
         </w:rPr>
         <w:t>"--------------------------------"</w:t>
       </w:r>
+      <w:proofErr w:type="gramStart"/>
       <w:r>
         <w:rPr>
           <w:rFonts w:ascii="Menlo" w:eastAsia="Menlo" w:hAnsi="Menlo" w:cs="Menlo"/>
@@ -9086,6 +9970,7 @@
         </w:rPr>
         <w:t>);</w:t>
       </w:r>
+      <w:proofErr w:type="gramEnd"/>
     </w:p>
     <w:p>
       <w:pPr>
@@ -9144,6 +10029,7 @@
         </w:rPr>
         <w:t>"Please choose a number: 0-1-2-3"</w:t>
       </w:r>
+      <w:proofErr w:type="gramStart"/>
       <w:r>
         <w:rPr>
           <w:rFonts w:ascii="Menlo" w:eastAsia="Menlo" w:hAnsi="Menlo" w:cs="Menlo"/>
@@ -9153,6 +10039,7 @@
         </w:rPr>
         <w:t>);</w:t>
       </w:r>
+      <w:proofErr w:type="gramEnd"/>
     </w:p>
     <w:p>
       <w:pPr>
@@ -9279,7 +10166,27 @@
           <w:sz w:val="21"/>
           <w:szCs w:val="21"/>
         </w:rPr>
-        <w:t xml:space="preserve"> storeMenu() {</w:t>
+        <w:t xml:space="preserve"> </w:t>
+      </w:r>
+      <w:proofErr w:type="gramStart"/>
+      <w:r>
+        <w:rPr>
+          <w:rFonts w:ascii="Menlo" w:eastAsia="Menlo" w:hAnsi="Menlo" w:cs="Menlo"/>
+          <w:color w:val="000000"/>
+          <w:sz w:val="21"/>
+          <w:szCs w:val="21"/>
+        </w:rPr>
+        <w:t>storeMenu(</w:t>
+      </w:r>
+      <w:proofErr w:type="gramEnd"/>
+      <w:r>
+        <w:rPr>
+          <w:rFonts w:ascii="Menlo" w:eastAsia="Menlo" w:hAnsi="Menlo" w:cs="Menlo"/>
+          <w:color w:val="000000"/>
+          <w:sz w:val="21"/>
+          <w:szCs w:val="21"/>
+        </w:rPr>
+        <w:t>) {</w:t>
       </w:r>
     </w:p>
     <w:p>
@@ -9340,6 +10247,7 @@
         </w:rPr>
         <w:t>"Options: "</w:t>
       </w:r>
+      <w:proofErr w:type="gramStart"/>
       <w:r>
         <w:rPr>
           <w:rFonts w:ascii="Menlo" w:eastAsia="Menlo" w:hAnsi="Menlo" w:cs="Menlo"/>
@@ -9349,6 +10257,7 @@
         </w:rPr>
         <w:t>);</w:t>
       </w:r>
+      <w:proofErr w:type="gramEnd"/>
     </w:p>
     <w:p>
       <w:pPr>
@@ -9408,6 +10317,7 @@
         </w:rPr>
         <w:t>"--------------------------------"</w:t>
       </w:r>
+      <w:proofErr w:type="gramStart"/>
       <w:r>
         <w:rPr>
           <w:rFonts w:ascii="Menlo" w:eastAsia="Menlo" w:hAnsi="Menlo" w:cs="Menlo"/>
@@ -9417,6 +10327,7 @@
         </w:rPr>
         <w:t>);</w:t>
       </w:r>
+      <w:proofErr w:type="gramEnd"/>
     </w:p>
     <w:p>
       <w:pPr>
@@ -9475,8 +10386,29 @@
           <w:sz w:val="21"/>
           <w:szCs w:val="21"/>
         </w:rPr>
-        <w:t>"1. See a media’s details"</w:t>
-      </w:r>
+        <w:t xml:space="preserve">"1. See </w:t>
+      </w:r>
+      <w:proofErr w:type="gramStart"/>
+      <w:r>
+        <w:rPr>
+          <w:rFonts w:ascii="Menlo" w:eastAsia="Menlo" w:hAnsi="Menlo" w:cs="Menlo"/>
+          <w:color w:val="2A00FF"/>
+          <w:sz w:val="21"/>
+          <w:szCs w:val="21"/>
+        </w:rPr>
+        <w:t>a media’s</w:t>
+      </w:r>
+      <w:proofErr w:type="gramEnd"/>
+      <w:r>
+        <w:rPr>
+          <w:rFonts w:ascii="Menlo" w:eastAsia="Menlo" w:hAnsi="Menlo" w:cs="Menlo"/>
+          <w:color w:val="2A00FF"/>
+          <w:sz w:val="21"/>
+          <w:szCs w:val="21"/>
+        </w:rPr>
+        <w:t xml:space="preserve"> details"</w:t>
+      </w:r>
+      <w:proofErr w:type="gramStart"/>
       <w:r>
         <w:rPr>
           <w:rFonts w:ascii="Menlo" w:eastAsia="Menlo" w:hAnsi="Menlo" w:cs="Menlo"/>
@@ -9486,6 +10418,7 @@
         </w:rPr>
         <w:t>);</w:t>
       </w:r>
+      <w:proofErr w:type="gramEnd"/>
     </w:p>
     <w:p>
       <w:pPr>
@@ -9546,6 +10479,7 @@
         </w:rPr>
         <w:t>"2. Add a media to cart"</w:t>
       </w:r>
+      <w:proofErr w:type="gramStart"/>
       <w:r>
         <w:rPr>
           <w:rFonts w:ascii="Menlo" w:eastAsia="Menlo" w:hAnsi="Menlo" w:cs="Menlo"/>
@@ -9555,6 +10489,7 @@
         </w:rPr>
         <w:t>);</w:t>
       </w:r>
+      <w:proofErr w:type="gramEnd"/>
     </w:p>
     <w:p>
       <w:pPr>
@@ -9624,6 +10559,7 @@
         </w:rPr>
         <w:t>. Play a media"</w:t>
       </w:r>
+      <w:proofErr w:type="gramStart"/>
       <w:r>
         <w:rPr>
           <w:rFonts w:ascii="Menlo" w:eastAsia="Menlo" w:hAnsi="Menlo" w:cs="Menlo"/>
@@ -9633,6 +10569,7 @@
         </w:rPr>
         <w:t>);</w:t>
       </w:r>
+      <w:proofErr w:type="gramEnd"/>
     </w:p>
     <w:p>
       <w:pPr>
@@ -9710,6 +10647,7 @@
         </w:rPr>
         <w:t>. See current cart"</w:t>
       </w:r>
+      <w:proofErr w:type="gramStart"/>
       <w:r>
         <w:rPr>
           <w:rFonts w:ascii="Menlo" w:eastAsia="Menlo" w:hAnsi="Menlo" w:cs="Menlo"/>
@@ -9719,6 +10657,7 @@
         </w:rPr>
         <w:t>);</w:t>
       </w:r>
+      <w:proofErr w:type="gramEnd"/>
     </w:p>
     <w:p>
       <w:pPr>
@@ -9796,6 +10735,7 @@
         </w:rPr>
         <w:t>"</w:t>
       </w:r>
+      <w:proofErr w:type="gramStart"/>
       <w:r>
         <w:rPr>
           <w:rFonts w:ascii="Menlo" w:eastAsia="Menlo" w:hAnsi="Menlo" w:cs="Menlo"/>
@@ -9805,6 +10745,7 @@
         </w:rPr>
         <w:t>);</w:t>
       </w:r>
+      <w:proofErr w:type="gramEnd"/>
     </w:p>
     <w:p>
       <w:pPr>
@@ -9864,6 +10805,7 @@
         </w:rPr>
         <w:t>"--------------------------------"</w:t>
       </w:r>
+      <w:proofErr w:type="gramStart"/>
       <w:r>
         <w:rPr>
           <w:rFonts w:ascii="Menlo" w:eastAsia="Menlo" w:hAnsi="Menlo" w:cs="Menlo"/>
@@ -9873,6 +10815,7 @@
         </w:rPr>
         <w:t>);</w:t>
       </w:r>
+      <w:proofErr w:type="gramEnd"/>
     </w:p>
     <w:p>
       <w:pPr>
@@ -9960,6 +10903,7 @@
         </w:rPr>
         <w:t>"</w:t>
       </w:r>
+      <w:proofErr w:type="gramStart"/>
       <w:r>
         <w:rPr>
           <w:rFonts w:ascii="Menlo" w:eastAsia="Menlo" w:hAnsi="Menlo" w:cs="Menlo"/>
@@ -9969,6 +10913,7 @@
         </w:rPr>
         <w:t>);</w:t>
       </w:r>
+      <w:proofErr w:type="gramEnd"/>
     </w:p>
     <w:p>
       <w:pPr>
@@ -10130,7 +11075,27 @@
           <w:sz w:val="21"/>
           <w:szCs w:val="21"/>
         </w:rPr>
-        <w:t xml:space="preserve"> mediaDetailsMenu() {</w:t>
+        <w:t xml:space="preserve"> </w:t>
+      </w:r>
+      <w:proofErr w:type="gramStart"/>
+      <w:r>
+        <w:rPr>
+          <w:rFonts w:ascii="Menlo" w:eastAsia="Menlo" w:hAnsi="Menlo" w:cs="Menlo"/>
+          <w:color w:val="000000"/>
+          <w:sz w:val="21"/>
+          <w:szCs w:val="21"/>
+        </w:rPr>
+        <w:t>mediaDetailsMenu(</w:t>
+      </w:r>
+      <w:proofErr w:type="gramEnd"/>
+      <w:r>
+        <w:rPr>
+          <w:rFonts w:ascii="Menlo" w:eastAsia="Menlo" w:hAnsi="Menlo" w:cs="Menlo"/>
+          <w:color w:val="000000"/>
+          <w:sz w:val="21"/>
+          <w:szCs w:val="21"/>
+        </w:rPr>
+        <w:t>) {</w:t>
       </w:r>
     </w:p>
     <w:p>
@@ -10182,6 +11147,7 @@
         </w:rPr>
         <w:t>"Options: "</w:t>
       </w:r>
+      <w:proofErr w:type="gramStart"/>
       <w:r>
         <w:rPr>
           <w:rFonts w:ascii="Menlo" w:eastAsia="Menlo" w:hAnsi="Menlo" w:cs="Menlo"/>
@@ -10191,6 +11157,7 @@
         </w:rPr>
         <w:t>);</w:t>
       </w:r>
+      <w:proofErr w:type="gramEnd"/>
     </w:p>
     <w:p>
       <w:pPr>
@@ -10241,6 +11208,7 @@
         </w:rPr>
         <w:t>"--------------------------------"</w:t>
       </w:r>
+      <w:proofErr w:type="gramStart"/>
       <w:r>
         <w:rPr>
           <w:rFonts w:ascii="Menlo" w:eastAsia="Menlo" w:hAnsi="Menlo" w:cs="Menlo"/>
@@ -10250,6 +11218,7 @@
         </w:rPr>
         <w:t>);</w:t>
       </w:r>
+      <w:proofErr w:type="gramEnd"/>
     </w:p>
     <w:p>
       <w:pPr>
@@ -10301,6 +11270,7 @@
         </w:rPr>
         <w:t>"1. Add to cart"</w:t>
       </w:r>
+      <w:proofErr w:type="gramStart"/>
       <w:r>
         <w:rPr>
           <w:rFonts w:ascii="Menlo" w:eastAsia="Menlo" w:hAnsi="Menlo" w:cs="Menlo"/>
@@ -10310,6 +11280,7 @@
         </w:rPr>
         <w:t>);</w:t>
       </w:r>
+      <w:proofErr w:type="gramEnd"/>
     </w:p>
     <w:p>
       <w:pPr>
@@ -10361,6 +11332,7 @@
         </w:rPr>
         <w:t>"2. Play"</w:t>
       </w:r>
+      <w:proofErr w:type="gramStart"/>
       <w:r>
         <w:rPr>
           <w:rFonts w:ascii="Menlo" w:eastAsia="Menlo" w:hAnsi="Menlo" w:cs="Menlo"/>
@@ -10370,6 +11342,7 @@
         </w:rPr>
         <w:t>);</w:t>
       </w:r>
+      <w:proofErr w:type="gramEnd"/>
     </w:p>
     <w:p>
       <w:pPr>
@@ -10420,6 +11393,7 @@
         </w:rPr>
         <w:t>"0. Back"</w:t>
       </w:r>
+      <w:proofErr w:type="gramStart"/>
       <w:r>
         <w:rPr>
           <w:rFonts w:ascii="Menlo" w:eastAsia="Menlo" w:hAnsi="Menlo" w:cs="Menlo"/>
@@ -10429,6 +11403,7 @@
         </w:rPr>
         <w:t>);</w:t>
       </w:r>
+      <w:proofErr w:type="gramEnd"/>
     </w:p>
     <w:p>
       <w:pPr>
@@ -10479,6 +11454,7 @@
         </w:rPr>
         <w:t>"--------------------------------"</w:t>
       </w:r>
+      <w:proofErr w:type="gramStart"/>
       <w:r>
         <w:rPr>
           <w:rFonts w:ascii="Menlo" w:eastAsia="Menlo" w:hAnsi="Menlo" w:cs="Menlo"/>
@@ -10488,6 +11464,7 @@
         </w:rPr>
         <w:t>);</w:t>
       </w:r>
+      <w:proofErr w:type="gramEnd"/>
     </w:p>
     <w:p>
       <w:pPr>
@@ -10538,6 +11515,7 @@
         </w:rPr>
         <w:t>"Please choose a number: 0-1-2"</w:t>
       </w:r>
+      <w:proofErr w:type="gramStart"/>
       <w:r>
         <w:rPr>
           <w:rFonts w:ascii="Menlo" w:eastAsia="Menlo" w:hAnsi="Menlo" w:cs="Menlo"/>
@@ -10547,6 +11525,7 @@
         </w:rPr>
         <w:t>);</w:t>
       </w:r>
+      <w:proofErr w:type="gramEnd"/>
     </w:p>
     <w:p>
       <w:pPr>
@@ -10664,7 +11643,15 @@
         <w:t xml:space="preserve"> </w:t>
       </w:r>
       <w:r>
-        <w:t>After adding a DVD to cart,</w:t>
+        <w:t xml:space="preserve">After adding a DVD to </w:t>
+      </w:r>
+      <w:proofErr w:type="gramStart"/>
+      <w:r>
+        <w:t>cart</w:t>
+      </w:r>
+      <w:proofErr w:type="gramEnd"/>
+      <w:r>
+        <w:t>,</w:t>
       </w:r>
       <w:r>
         <w:rPr>
@@ -10884,7 +11871,27 @@
           <w:sz w:val="21"/>
           <w:szCs w:val="21"/>
         </w:rPr>
-        <w:t xml:space="preserve"> cartMenu() {</w:t>
+        <w:t xml:space="preserve"> </w:t>
+      </w:r>
+      <w:proofErr w:type="gramStart"/>
+      <w:r>
+        <w:rPr>
+          <w:rFonts w:ascii="Menlo" w:eastAsia="Menlo" w:hAnsi="Menlo" w:cs="Menlo"/>
+          <w:color w:val="000000"/>
+          <w:sz w:val="21"/>
+          <w:szCs w:val="21"/>
+        </w:rPr>
+        <w:t>cartMenu(</w:t>
+      </w:r>
+      <w:proofErr w:type="gramEnd"/>
+      <w:r>
+        <w:rPr>
+          <w:rFonts w:ascii="Menlo" w:eastAsia="Menlo" w:hAnsi="Menlo" w:cs="Menlo"/>
+          <w:color w:val="000000"/>
+          <w:sz w:val="21"/>
+          <w:szCs w:val="21"/>
+        </w:rPr>
+        <w:t>) {</w:t>
       </w:r>
     </w:p>
     <w:p>
@@ -10945,6 +11952,7 @@
         </w:rPr>
         <w:t>"Options: "</w:t>
       </w:r>
+      <w:proofErr w:type="gramStart"/>
       <w:r>
         <w:rPr>
           <w:rFonts w:ascii="Menlo" w:eastAsia="Menlo" w:hAnsi="Menlo" w:cs="Menlo"/>
@@ -10954,6 +11962,7 @@
         </w:rPr>
         <w:t>);</w:t>
       </w:r>
+      <w:proofErr w:type="gramEnd"/>
     </w:p>
     <w:p>
       <w:pPr>
@@ -11013,6 +12022,7 @@
         </w:rPr>
         <w:t>"--------------------------------"</w:t>
       </w:r>
+      <w:proofErr w:type="gramStart"/>
       <w:r>
         <w:rPr>
           <w:rFonts w:ascii="Menlo" w:eastAsia="Menlo" w:hAnsi="Menlo" w:cs="Menlo"/>
@@ -11022,6 +12032,7 @@
         </w:rPr>
         <w:t>);</w:t>
       </w:r>
+      <w:proofErr w:type="gramEnd"/>
     </w:p>
     <w:p>
       <w:pPr>
@@ -11080,8 +12091,29 @@
           <w:sz w:val="21"/>
           <w:szCs w:val="21"/>
         </w:rPr>
-        <w:t>"1. Filter medias in cart"</w:t>
-      </w:r>
+        <w:t xml:space="preserve">"1. Filter </w:t>
+      </w:r>
+      <w:proofErr w:type="gramStart"/>
+      <w:r>
+        <w:rPr>
+          <w:rFonts w:ascii="Menlo" w:eastAsia="Menlo" w:hAnsi="Menlo" w:cs="Menlo"/>
+          <w:color w:val="2A00FF"/>
+          <w:sz w:val="21"/>
+          <w:szCs w:val="21"/>
+        </w:rPr>
+        <w:t>medias</w:t>
+      </w:r>
+      <w:proofErr w:type="gramEnd"/>
+      <w:r>
+        <w:rPr>
+          <w:rFonts w:ascii="Menlo" w:eastAsia="Menlo" w:hAnsi="Menlo" w:cs="Menlo"/>
+          <w:color w:val="2A00FF"/>
+          <w:sz w:val="21"/>
+          <w:szCs w:val="21"/>
+        </w:rPr>
+        <w:t xml:space="preserve"> in cart"</w:t>
+      </w:r>
+      <w:proofErr w:type="gramStart"/>
       <w:r>
         <w:rPr>
           <w:rFonts w:ascii="Menlo" w:eastAsia="Menlo" w:hAnsi="Menlo" w:cs="Menlo"/>
@@ -11091,6 +12123,7 @@
         </w:rPr>
         <w:t>);</w:t>
       </w:r>
+      <w:proofErr w:type="gramEnd"/>
     </w:p>
     <w:p>
       <w:pPr>
@@ -11149,8 +12182,29 @@
           <w:sz w:val="21"/>
           <w:szCs w:val="21"/>
         </w:rPr>
-        <w:t>"2. Sort medias in cart"</w:t>
-      </w:r>
+        <w:t xml:space="preserve">"2. Sort </w:t>
+      </w:r>
+      <w:proofErr w:type="gramStart"/>
+      <w:r>
+        <w:rPr>
+          <w:rFonts w:ascii="Menlo" w:eastAsia="Menlo" w:hAnsi="Menlo" w:cs="Menlo"/>
+          <w:color w:val="2A00FF"/>
+          <w:sz w:val="21"/>
+          <w:szCs w:val="21"/>
+        </w:rPr>
+        <w:t>medias</w:t>
+      </w:r>
+      <w:proofErr w:type="gramEnd"/>
+      <w:r>
+        <w:rPr>
+          <w:rFonts w:ascii="Menlo" w:eastAsia="Menlo" w:hAnsi="Menlo" w:cs="Menlo"/>
+          <w:color w:val="2A00FF"/>
+          <w:sz w:val="21"/>
+          <w:szCs w:val="21"/>
+        </w:rPr>
+        <w:t xml:space="preserve"> in cart"</w:t>
+      </w:r>
+      <w:proofErr w:type="gramStart"/>
       <w:r>
         <w:rPr>
           <w:rFonts w:ascii="Menlo" w:eastAsia="Menlo" w:hAnsi="Menlo" w:cs="Menlo"/>
@@ -11160,6 +12214,7 @@
         </w:rPr>
         <w:t>);</w:t>
       </w:r>
+      <w:proofErr w:type="gramEnd"/>
     </w:p>
     <w:p>
       <w:pPr>
@@ -11220,6 +12275,7 @@
         </w:rPr>
         <w:t>"3. Remove media from cart"</w:t>
       </w:r>
+      <w:proofErr w:type="gramStart"/>
       <w:r>
         <w:rPr>
           <w:rFonts w:ascii="Menlo" w:eastAsia="Menlo" w:hAnsi="Menlo" w:cs="Menlo"/>
@@ -11229,6 +12285,7 @@
         </w:rPr>
         <w:t>);</w:t>
       </w:r>
+      <w:proofErr w:type="gramEnd"/>
     </w:p>
     <w:p>
       <w:pPr>
@@ -11289,6 +12346,7 @@
         </w:rPr>
         <w:t>"4. Play a media"</w:t>
       </w:r>
+      <w:proofErr w:type="gramStart"/>
       <w:r>
         <w:rPr>
           <w:rFonts w:ascii="Menlo" w:eastAsia="Menlo" w:hAnsi="Menlo" w:cs="Menlo"/>
@@ -11298,6 +12356,7 @@
         </w:rPr>
         <w:t>);</w:t>
       </w:r>
+      <w:proofErr w:type="gramEnd"/>
     </w:p>
     <w:p>
       <w:pPr>
@@ -11376,6 +12435,7 @@
         </w:rPr>
         <w:t>. Place order"</w:t>
       </w:r>
+      <w:proofErr w:type="gramStart"/>
       <w:r>
         <w:rPr>
           <w:rFonts w:ascii="Menlo" w:eastAsia="Menlo" w:hAnsi="Menlo" w:cs="Menlo"/>
@@ -11385,6 +12445,7 @@
         </w:rPr>
         <w:t>);</w:t>
       </w:r>
+      <w:proofErr w:type="gramEnd"/>
     </w:p>
     <w:p>
       <w:pPr>
@@ -11462,6 +12523,7 @@
         </w:rPr>
         <w:t>"</w:t>
       </w:r>
+      <w:proofErr w:type="gramStart"/>
       <w:r>
         <w:rPr>
           <w:rFonts w:ascii="Menlo" w:eastAsia="Menlo" w:hAnsi="Menlo" w:cs="Menlo"/>
@@ -11471,6 +12533,7 @@
         </w:rPr>
         <w:t>);</w:t>
       </w:r>
+      <w:proofErr w:type="gramEnd"/>
     </w:p>
     <w:p>
       <w:pPr>
@@ -11530,6 +12593,7 @@
         </w:rPr>
         <w:t>"--------------------------------"</w:t>
       </w:r>
+      <w:proofErr w:type="gramStart"/>
       <w:r>
         <w:rPr>
           <w:rFonts w:ascii="Menlo" w:eastAsia="Menlo" w:hAnsi="Menlo" w:cs="Menlo"/>
@@ -11539,6 +12603,7 @@
         </w:rPr>
         <w:t>);</w:t>
       </w:r>
+      <w:proofErr w:type="gramEnd"/>
     </w:p>
     <w:p>
       <w:pPr>
@@ -11616,6 +12681,7 @@
         </w:rPr>
         <w:t>"</w:t>
       </w:r>
+      <w:proofErr w:type="gramStart"/>
       <w:r>
         <w:rPr>
           <w:rFonts w:ascii="Menlo" w:eastAsia="Menlo" w:hAnsi="Menlo" w:cs="Menlo"/>
@@ -11625,6 +12691,7 @@
         </w:rPr>
         <w:t>);</w:t>
       </w:r>
+      <w:proofErr w:type="gramEnd"/>
     </w:p>
     <w:p>
       <w:pPr>
@@ -11744,7 +12811,7 @@
       </w:pPr>
     </w:p>
     <w:sectPr>
-      <w:footerReference w:type="default" r:id="rId19"/>
+      <w:footerReference w:type="default" r:id="rId20"/>
       <w:pgSz w:w="12240" w:h="15840"/>
       <w:pgMar w:top="851" w:right="851" w:bottom="851" w:left="1134" w:header="720" w:footer="567" w:gutter="0"/>
       <w:pgNumType w:start="1"/>
@@ -18263,13 +19330,18 @@
 </file>
 
 <file path=customXml/item1.xml><?xml version="1.0" encoding="utf-8"?>
-<go:gDocsCustomXmlDataStorage xmlns:go="http://customooxmlschemas.google.com/" xmlns:r="http://schemas.openxmlformats.org/officeDocument/2006/relationships">
-  <go:docsCustomData xmlns:go="http://customooxmlschemas.google.com/" roundtripDataSignature="AMtx7mgvPEa+hJQaazmRbR3adGWKzM9YXQ==">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</go:docsCustomData>
-</go:gDocsCustomXmlDataStorage>
+<p:properties xmlns:p="http://schemas.microsoft.com/office/2006/metadata/properties" xmlns:xsi="http://www.w3.org/2001/XMLSchema-instance" xmlns:pc="http://schemas.microsoft.com/office/infopath/2007/PartnerControls">
+  <documentManagement/>
+</p:properties>
 </file>
 
 <file path=customXml/item2.xml><?xml version="1.0" encoding="utf-8"?>
-<b:Sources xmlns:b="http://schemas.openxmlformats.org/officeDocument/2006/bibliography" xmlns="http://schemas.openxmlformats.org/officeDocument/2006/bibliography" SelectedStyle="/APASixthEditionOfficeOnline.xsl" StyleName="APA" Version="6"/>
+<?mso-contentType ?>
+<FormTemplates xmlns="http://schemas.microsoft.com/sharepoint/v3/contenttype/forms">
+  <Display>DocumentLibraryForm</Display>
+  <Edit>DocumentLibraryForm</Edit>
+  <New>DocumentLibraryForm</New>
+</FormTemplates>
 </file>
 
 <file path=customXml/item3.xml><?xml version="1.0" encoding="utf-8"?>
@@ -18417,30 +19489,51 @@
 </file>
 
 <file path=customXml/item4.xml><?xml version="1.0" encoding="utf-8"?>
-<?mso-contentType ?>
-<FormTemplates xmlns="http://schemas.microsoft.com/sharepoint/v3/contenttype/forms">
-  <Display>DocumentLibraryForm</Display>
-  <Edit>DocumentLibraryForm</Edit>
-  <New>DocumentLibraryForm</New>
-</FormTemplates>
+<b:Sources xmlns:b="http://schemas.openxmlformats.org/officeDocument/2006/bibliography" xmlns="http://schemas.openxmlformats.org/officeDocument/2006/bibliography" SelectedStyle="/APASixthEditionOfficeOnline.xsl" StyleName="APA" Version="6"/>
 </file>
 
 <file path=customXml/item5.xml><?xml version="1.0" encoding="utf-8"?>
-<p:properties xmlns:p="http://schemas.microsoft.com/office/2006/metadata/properties" xmlns:xsi="http://www.w3.org/2001/XMLSchema-instance" xmlns:pc="http://schemas.microsoft.com/office/infopath/2007/PartnerControls">
-  <documentManagement/>
-</p:properties>
+<go:gDocsCustomXmlDataStorage xmlns:go="http://customooxmlschemas.google.com/" xmlns:r="http://schemas.openxmlformats.org/officeDocument/2006/relationships">
+  <go:docsCustomData xmlns:go="http://customooxmlschemas.google.com/" roundtripDataSignature="AMtx7mgvPEa+hJQaazmRbR3adGWKzM9YXQ==">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</go:docsCustomData>
+</go:gDocsCustomXmlDataStorage>
 </file>
 
 <file path=customXml/itemProps1.xml><?xml version="1.0" encoding="utf-8"?>
-<ds:datastoreItem xmlns:ds="http://schemas.openxmlformats.org/officeDocument/2006/customXml" ds:itemID="{11111111-1234-1234-1234-123412341234}">
+<ds:datastoreItem xmlns:ds="http://schemas.openxmlformats.org/officeDocument/2006/customXml" ds:itemID="{EA60C4B1-795E-43D4-B808-873935C22A95}">
   <ds:schemaRefs>
-    <ds:schemaRef ds:uri="http://customooxmlschemas.google.com/"/>
-    <ds:schemaRef ds:uri="http://schemas.openxmlformats.org/officeDocument/2006/relationships"/>
+    <ds:schemaRef ds:uri="http://schemas.microsoft.com/office/2006/metadata/properties"/>
+    <ds:schemaRef ds:uri="http://schemas.microsoft.com/office/infopath/2007/PartnerControls"/>
   </ds:schemaRefs>
 </ds:datastoreItem>
 </file>
 
 <file path=customXml/itemProps2.xml><?xml version="1.0" encoding="utf-8"?>
+<ds:datastoreItem xmlns:ds="http://schemas.openxmlformats.org/officeDocument/2006/customXml" ds:itemID="{8E6DDD2E-B5FF-4BE7-88FD-127B4FDC86D9}">
+  <ds:schemaRefs>
+    <ds:schemaRef ds:uri="http://schemas.microsoft.com/sharepoint/v3/contenttype/forms"/>
+  </ds:schemaRefs>
+</ds:datastoreItem>
+</file>
+
+<file path=customXml/itemProps3.xml><?xml version="1.0" encoding="utf-8"?>
+<ds:datastoreItem xmlns:ds="http://schemas.openxmlformats.org/officeDocument/2006/customXml" ds:itemID="{938DEF45-467D-4E2C-9591-3CB2E2729AF5}">
+  <ds:schemaRefs>
+    <ds:schemaRef ds:uri="http://schemas.microsoft.com/office/2006/metadata/contentType"/>
+    <ds:schemaRef ds:uri="http://schemas.microsoft.com/office/2006/metadata/properties/metaAttributes"/>
+    <ds:schemaRef ds:uri="http://www.w3.org/2001/XMLSchema"/>
+    <ds:schemaRef ds:uri="http://schemas.microsoft.com/office/2006/metadata/properties"/>
+    <ds:schemaRef ds:uri="17069a2e-d111-4f6e-847c-7e4dad8b4ed8"/>
+    <ds:schemaRef ds:uri="http://schemas.microsoft.com/office/2006/documentManagement/types"/>
+    <ds:schemaRef ds:uri="http://schemas.microsoft.com/office/infopath/2007/PartnerControls"/>
+    <ds:schemaRef ds:uri="http://schemas.openxmlformats.org/package/2006/metadata/core-properties"/>
+    <ds:schemaRef ds:uri="http://purl.org/dc/elements/1.1/"/>
+    <ds:schemaRef ds:uri="http://purl.org/dc/terms/"/>
+    <ds:schemaRef ds:uri="http://schemas.microsoft.com/internal/obd"/>
+  </ds:schemaRefs>
+</ds:datastoreItem>
+</file>
+
+<file path=customXml/itemProps4.xml><?xml version="1.0" encoding="utf-8"?>
 <ds:datastoreItem xmlns:ds="http://schemas.openxmlformats.org/officeDocument/2006/customXml" ds:itemID="{837DDBE4-B718-2947-BEE9-13372266D828}">
   <ds:schemaRefs>
     <ds:schemaRef ds:uri="http://schemas.openxmlformats.org/officeDocument/2006/bibliography"/>
@@ -18448,14 +19541,11 @@
 </ds:datastoreItem>
 </file>
 
-<file path=customXml/itemProps3.xml><?xml version="1.0" encoding="utf-8"?>
-<ds:datastoreItem xmlns:ds="http://schemas.openxmlformats.org/officeDocument/2006/customXml" ds:itemID="{938DEF45-467D-4E2C-9591-3CB2E2729AF5}"/>
-</file>
-
-<file path=customXml/itemProps4.xml><?xml version="1.0" encoding="utf-8"?>
-<ds:datastoreItem xmlns:ds="http://schemas.openxmlformats.org/officeDocument/2006/customXml" ds:itemID="{8E6DDD2E-B5FF-4BE7-88FD-127B4FDC86D9}"/>
-</file>
-
 <file path=customXml/itemProps5.xml><?xml version="1.0" encoding="utf-8"?>
-<ds:datastoreItem xmlns:ds="http://schemas.openxmlformats.org/officeDocument/2006/customXml" ds:itemID="{EA60C4B1-795E-43D4-B808-873935C22A95}"/>
+<ds:datastoreItem xmlns:ds="http://schemas.openxmlformats.org/officeDocument/2006/customXml" ds:itemID="{11111111-1234-1234-1234-123412341234}">
+  <ds:schemaRefs>
+    <ds:schemaRef ds:uri="http://customooxmlschemas.google.com/"/>
+    <ds:schemaRef ds:uri="http://schemas.openxmlformats.org/officeDocument/2006/relationships"/>
+  </ds:schemaRefs>
+</ds:datastoreItem>
 </file>
</xml_diff>

<commit_message>
Implemented Comparators used to Sort media items; implemented item sorting in Cart.java
</commit_message>
<xml_diff>
--- a/OOP-Lab04-InheritancePolymorphism.docx
+++ b/OOP-Lab04-InheritancePolymorphism.docx
@@ -7107,7 +7107,21 @@
           <w:w w:val="105"/>
           <w:szCs w:val="20"/>
         </w:rPr>
-        <w:t>of</w:t>
+        <w:t>o</w:t>
+      </w:r>
+      <w:r>
+        <w:rPr>
+          <w:w w:val="105"/>
+          <w:szCs w:val="20"/>
+        </w:rPr>
+        <w:tab/>
+      </w:r>
+      <w:r>
+        <w:rPr>
+          <w:w w:val="105"/>
+          <w:szCs w:val="20"/>
+        </w:rPr>
+        <w:t>f</w:t>
       </w:r>
       <w:r>
         <w:rPr>
@@ -19330,12 +19344,6 @@
 </file>
 
 <file path=customXml/item1.xml><?xml version="1.0" encoding="utf-8"?>
-<p:properties xmlns:p="http://schemas.microsoft.com/office/2006/metadata/properties" xmlns:xsi="http://www.w3.org/2001/XMLSchema-instance" xmlns:pc="http://schemas.microsoft.com/office/infopath/2007/PartnerControls">
-  <documentManagement/>
-</p:properties>
-</file>
-
-<file path=customXml/item2.xml><?xml version="1.0" encoding="utf-8"?>
 <?mso-contentType ?>
 <FormTemplates xmlns="http://schemas.microsoft.com/sharepoint/v3/contenttype/forms">
   <Display>DocumentLibraryForm</Display>
@@ -19344,7 +19352,23 @@
 </FormTemplates>
 </file>
 
+<file path=customXml/item2.xml><?xml version="1.0" encoding="utf-8"?>
+<p:properties xmlns:p="http://schemas.microsoft.com/office/2006/metadata/properties" xmlns:xsi="http://www.w3.org/2001/XMLSchema-instance" xmlns:pc="http://schemas.microsoft.com/office/infopath/2007/PartnerControls">
+  <documentManagement/>
+</p:properties>
+</file>
+
 <file path=customXml/item3.xml><?xml version="1.0" encoding="utf-8"?>
+<go:gDocsCustomXmlDataStorage xmlns:go="http://customooxmlschemas.google.com/" xmlns:r="http://schemas.openxmlformats.org/officeDocument/2006/relationships">
+  <go:docsCustomData xmlns:go="http://customooxmlschemas.google.com/" roundtripDataSignature="AMtx7mgvPEa+hJQaazmRbR3adGWKzM9YXQ==">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</go:docsCustomData>
+</go:gDocsCustomXmlDataStorage>
+</file>
+
+<file path=customXml/item4.xml><?xml version="1.0" encoding="utf-8"?>
+<b:Sources xmlns:b="http://schemas.openxmlformats.org/officeDocument/2006/bibliography" xmlns="http://schemas.openxmlformats.org/officeDocument/2006/bibliography" SelectedStyle="/APASixthEditionOfficeOnline.xsl" StyleName="APA" Version="6"/>
+</file>
+
+<file path=customXml/item5.xml><?xml version="1.0" encoding="utf-8"?>
 <ct:contentTypeSchema xmlns:ct="http://schemas.microsoft.com/office/2006/metadata/contentType" xmlns:ma="http://schemas.microsoft.com/office/2006/metadata/properties/metaAttributes" ct:_="" ma:_="" ma:contentTypeName="Document" ma:contentTypeID="0x010100E4A266EC789BD24FA5391E2F96545446" ma:contentTypeVersion="4" ma:contentTypeDescription="Create a new document." ma:contentTypeScope="" ma:versionID="a4bb15cc4b150e72e9e753179a29fd92">
   <xsd:schema xmlns:xsd="http://www.w3.org/2001/XMLSchema" xmlns:xs="http://www.w3.org/2001/XMLSchema" xmlns:p="http://schemas.microsoft.com/office/2006/metadata/properties" xmlns:ns2="17069a2e-d111-4f6e-847c-7e4dad8b4ed8" targetNamespace="http://schemas.microsoft.com/office/2006/metadata/properties" ma:root="true" ma:fieldsID="785b675c996828e1062162980921844a" ns2:_="">
     <xsd:import namespace="17069a2e-d111-4f6e-847c-7e4dad8b4ed8"/>
@@ -19488,17 +19512,15 @@
 </ct:contentTypeSchema>
 </file>
 
-<file path=customXml/item4.xml><?xml version="1.0" encoding="utf-8"?>
-<b:Sources xmlns:b="http://schemas.openxmlformats.org/officeDocument/2006/bibliography" xmlns="http://schemas.openxmlformats.org/officeDocument/2006/bibliography" SelectedStyle="/APASixthEditionOfficeOnline.xsl" StyleName="APA" Version="6"/>
+<file path=customXml/itemProps1.xml><?xml version="1.0" encoding="utf-8"?>
+<ds:datastoreItem xmlns:ds="http://schemas.openxmlformats.org/officeDocument/2006/customXml" ds:itemID="{8E6DDD2E-B5FF-4BE7-88FD-127B4FDC86D9}">
+  <ds:schemaRefs>
+    <ds:schemaRef ds:uri="http://schemas.microsoft.com/sharepoint/v3/contenttype/forms"/>
+  </ds:schemaRefs>
+</ds:datastoreItem>
 </file>
 
-<file path=customXml/item5.xml><?xml version="1.0" encoding="utf-8"?>
-<go:gDocsCustomXmlDataStorage xmlns:go="http://customooxmlschemas.google.com/" xmlns:r="http://schemas.openxmlformats.org/officeDocument/2006/relationships">
-  <go:docsCustomData xmlns:go="http://customooxmlschemas.google.com/" roundtripDataSignature="AMtx7mgvPEa+hJQaazmRbR3adGWKzM9YXQ==">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</go:docsCustomData>
-</go:gDocsCustomXmlDataStorage>
-</file>
-
-<file path=customXml/itemProps1.xml><?xml version="1.0" encoding="utf-8"?>
+<file path=customXml/itemProps2.xml><?xml version="1.0" encoding="utf-8"?>
 <ds:datastoreItem xmlns:ds="http://schemas.openxmlformats.org/officeDocument/2006/customXml" ds:itemID="{EA60C4B1-795E-43D4-B808-873935C22A95}">
   <ds:schemaRefs>
     <ds:schemaRef ds:uri="http://schemas.microsoft.com/office/2006/metadata/properties"/>
@@ -19507,15 +19529,24 @@
 </ds:datastoreItem>
 </file>
 
-<file path=customXml/itemProps2.xml><?xml version="1.0" encoding="utf-8"?>
-<ds:datastoreItem xmlns:ds="http://schemas.openxmlformats.org/officeDocument/2006/customXml" ds:itemID="{8E6DDD2E-B5FF-4BE7-88FD-127B4FDC86D9}">
+<file path=customXml/itemProps3.xml><?xml version="1.0" encoding="utf-8"?>
+<ds:datastoreItem xmlns:ds="http://schemas.openxmlformats.org/officeDocument/2006/customXml" ds:itemID="{11111111-1234-1234-1234-123412341234}">
   <ds:schemaRefs>
-    <ds:schemaRef ds:uri="http://schemas.microsoft.com/sharepoint/v3/contenttype/forms"/>
+    <ds:schemaRef ds:uri="http://customooxmlschemas.google.com/"/>
+    <ds:schemaRef ds:uri="http://schemas.openxmlformats.org/officeDocument/2006/relationships"/>
   </ds:schemaRefs>
 </ds:datastoreItem>
 </file>
 
-<file path=customXml/itemProps3.xml><?xml version="1.0" encoding="utf-8"?>
+<file path=customXml/itemProps4.xml><?xml version="1.0" encoding="utf-8"?>
+<ds:datastoreItem xmlns:ds="http://schemas.openxmlformats.org/officeDocument/2006/customXml" ds:itemID="{837DDBE4-B718-2947-BEE9-13372266D828}">
+  <ds:schemaRefs>
+    <ds:schemaRef ds:uri="http://schemas.openxmlformats.org/officeDocument/2006/bibliography"/>
+  </ds:schemaRefs>
+</ds:datastoreItem>
+</file>
+
+<file path=customXml/itemProps5.xml><?xml version="1.0" encoding="utf-8"?>
 <ds:datastoreItem xmlns:ds="http://schemas.openxmlformats.org/officeDocument/2006/customXml" ds:itemID="{938DEF45-467D-4E2C-9591-3CB2E2729AF5}">
   <ds:schemaRefs>
     <ds:schemaRef ds:uri="http://schemas.microsoft.com/office/2006/metadata/contentType"/>
@@ -19531,21 +19562,4 @@
     <ds:schemaRef ds:uri="http://schemas.microsoft.com/internal/obd"/>
   </ds:schemaRefs>
 </ds:datastoreItem>
-</file>
-
-<file path=customXml/itemProps4.xml><?xml version="1.0" encoding="utf-8"?>
-<ds:datastoreItem xmlns:ds="http://schemas.openxmlformats.org/officeDocument/2006/customXml" ds:itemID="{837DDBE4-B718-2947-BEE9-13372266D828}">
-  <ds:schemaRefs>
-    <ds:schemaRef ds:uri="http://schemas.openxmlformats.org/officeDocument/2006/bibliography"/>
-  </ds:schemaRefs>
-</ds:datastoreItem>
-</file>
-
-<file path=customXml/itemProps5.xml><?xml version="1.0" encoding="utf-8"?>
-<ds:datastoreItem xmlns:ds="http://schemas.openxmlformats.org/officeDocument/2006/customXml" ds:itemID="{11111111-1234-1234-1234-123412341234}">
-  <ds:schemaRefs>
-    <ds:schemaRef ds:uri="http://customooxmlschemas.google.com/"/>
-    <ds:schemaRef ds:uri="http://schemas.openxmlformats.org/officeDocument/2006/relationships"/>
-  </ds:schemaRefs>
-</ds:datastoreItem>
 </file>
</xml_diff>

<commit_message>
Made a CLI program out of Aims.java (scope creep intensifies)
</commit_message>
<xml_diff>
--- a/OOP-Lab04-InheritancePolymorphism.docx
+++ b/OOP-Lab04-InheritancePolymorphism.docx
@@ -11906,6 +11906,60 @@
           <w:szCs w:val="21"/>
         </w:rPr>
         <w:t>) {</w:t>
+      </w:r>
+      <w:r>
+        <w:rPr>
+          <w:rFonts w:ascii="Menlo" w:eastAsia="Menlo" w:hAnsi="Menlo" w:cs="Menlo"/>
+          <w:color w:val="000000"/>
+          <w:sz w:val="21"/>
+          <w:szCs w:val="21"/>
+        </w:rPr>
+        <w:tab/>
+      </w:r>
+      <w:r>
+        <w:rPr>
+          <w:rFonts w:ascii="Menlo" w:eastAsia="Menlo" w:hAnsi="Menlo" w:cs="Menlo"/>
+          <w:color w:val="000000"/>
+          <w:sz w:val="21"/>
+          <w:szCs w:val="21"/>
+        </w:rPr>
+        <w:tab/>
+      </w:r>
+      <w:r>
+        <w:rPr>
+          <w:rFonts w:ascii="Menlo" w:eastAsia="Menlo" w:hAnsi="Menlo" w:cs="Menlo"/>
+          <w:color w:val="000000"/>
+          <w:sz w:val="21"/>
+          <w:szCs w:val="21"/>
+        </w:rPr>
+        <w:tab/>
+      </w:r>
+      <w:r>
+        <w:rPr>
+          <w:rFonts w:ascii="Menlo" w:eastAsia="Menlo" w:hAnsi="Menlo" w:cs="Menlo"/>
+          <w:color w:val="000000"/>
+          <w:sz w:val="21"/>
+          <w:szCs w:val="21"/>
+        </w:rPr>
+        <w:tab/>
+      </w:r>
+      <w:r>
+        <w:rPr>
+          <w:rFonts w:ascii="Menlo" w:eastAsia="Menlo" w:hAnsi="Menlo" w:cs="Menlo"/>
+          <w:color w:val="000000"/>
+          <w:sz w:val="21"/>
+          <w:szCs w:val="21"/>
+        </w:rPr>
+        <w:tab/>
+      </w:r>
+      <w:r>
+        <w:rPr>
+          <w:rFonts w:ascii="Menlo" w:eastAsia="Menlo" w:hAnsi="Menlo" w:cs="Menlo"/>
+          <w:color w:val="000000"/>
+          <w:sz w:val="21"/>
+          <w:szCs w:val="21"/>
+        </w:rPr>
+        <w:tab/>
       </w:r>
     </w:p>
     <w:p>
@@ -19344,6 +19398,12 @@
 </file>
 
 <file path=customXml/item1.xml><?xml version="1.0" encoding="utf-8"?>
+<p:properties xmlns:p="http://schemas.microsoft.com/office/2006/metadata/properties" xmlns:xsi="http://www.w3.org/2001/XMLSchema-instance" xmlns:pc="http://schemas.microsoft.com/office/infopath/2007/PartnerControls">
+  <documentManagement/>
+</p:properties>
+</file>
+
+<file path=customXml/item2.xml><?xml version="1.0" encoding="utf-8"?>
 <?mso-contentType ?>
 <FormTemplates xmlns="http://schemas.microsoft.com/sharepoint/v3/contenttype/forms">
   <Display>DocumentLibraryForm</Display>
@@ -19352,23 +19412,7 @@
 </FormTemplates>
 </file>
 
-<file path=customXml/item2.xml><?xml version="1.0" encoding="utf-8"?>
-<p:properties xmlns:p="http://schemas.microsoft.com/office/2006/metadata/properties" xmlns:xsi="http://www.w3.org/2001/XMLSchema-instance" xmlns:pc="http://schemas.microsoft.com/office/infopath/2007/PartnerControls">
-  <documentManagement/>
-</p:properties>
-</file>
-
 <file path=customXml/item3.xml><?xml version="1.0" encoding="utf-8"?>
-<go:gDocsCustomXmlDataStorage xmlns:go="http://customooxmlschemas.google.com/" xmlns:r="http://schemas.openxmlformats.org/officeDocument/2006/relationships">
-  <go:docsCustomData xmlns:go="http://customooxmlschemas.google.com/" roundtripDataSignature="AMtx7mgvPEa+hJQaazmRbR3adGWKzM9YXQ==">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</go:docsCustomData>
-</go:gDocsCustomXmlDataStorage>
-</file>
-
-<file path=customXml/item4.xml><?xml version="1.0" encoding="utf-8"?>
-<b:Sources xmlns:b="http://schemas.openxmlformats.org/officeDocument/2006/bibliography" xmlns="http://schemas.openxmlformats.org/officeDocument/2006/bibliography" SelectedStyle="/APASixthEditionOfficeOnline.xsl" StyleName="APA" Version="6"/>
-</file>
-
-<file path=customXml/item5.xml><?xml version="1.0" encoding="utf-8"?>
 <ct:contentTypeSchema xmlns:ct="http://schemas.microsoft.com/office/2006/metadata/contentType" xmlns:ma="http://schemas.microsoft.com/office/2006/metadata/properties/metaAttributes" ct:_="" ma:_="" ma:contentTypeName="Document" ma:contentTypeID="0x010100E4A266EC789BD24FA5391E2F96545446" ma:contentTypeVersion="4" ma:contentTypeDescription="Create a new document." ma:contentTypeScope="" ma:versionID="a4bb15cc4b150e72e9e753179a29fd92">
   <xsd:schema xmlns:xsd="http://www.w3.org/2001/XMLSchema" xmlns:xs="http://www.w3.org/2001/XMLSchema" xmlns:p="http://schemas.microsoft.com/office/2006/metadata/properties" xmlns:ns2="17069a2e-d111-4f6e-847c-7e4dad8b4ed8" targetNamespace="http://schemas.microsoft.com/office/2006/metadata/properties" ma:root="true" ma:fieldsID="785b675c996828e1062162980921844a" ns2:_="">
     <xsd:import namespace="17069a2e-d111-4f6e-847c-7e4dad8b4ed8"/>
@@ -19512,15 +19556,17 @@
 </ct:contentTypeSchema>
 </file>
 
-<file path=customXml/itemProps1.xml><?xml version="1.0" encoding="utf-8"?>
-<ds:datastoreItem xmlns:ds="http://schemas.openxmlformats.org/officeDocument/2006/customXml" ds:itemID="{8E6DDD2E-B5FF-4BE7-88FD-127B4FDC86D9}">
-  <ds:schemaRefs>
-    <ds:schemaRef ds:uri="http://schemas.microsoft.com/sharepoint/v3/contenttype/forms"/>
-  </ds:schemaRefs>
-</ds:datastoreItem>
+<file path=customXml/item4.xml><?xml version="1.0" encoding="utf-8"?>
+<b:Sources xmlns:b="http://schemas.openxmlformats.org/officeDocument/2006/bibliography" xmlns="http://schemas.openxmlformats.org/officeDocument/2006/bibliography" SelectedStyle="/APASixthEditionOfficeOnline.xsl" StyleName="APA" Version="6"/>
 </file>
 
-<file path=customXml/itemProps2.xml><?xml version="1.0" encoding="utf-8"?>
+<file path=customXml/item5.xml><?xml version="1.0" encoding="utf-8"?>
+<go:gDocsCustomXmlDataStorage xmlns:go="http://customooxmlschemas.google.com/" xmlns:r="http://schemas.openxmlformats.org/officeDocument/2006/relationships">
+  <go:docsCustomData xmlns:go="http://customooxmlschemas.google.com/" roundtripDataSignature="AMtx7mgvPEa+hJQaazmRbR3adGWKzM9YXQ==">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</go:docsCustomData>
+</go:gDocsCustomXmlDataStorage>
+</file>
+
+<file path=customXml/itemProps1.xml><?xml version="1.0" encoding="utf-8"?>
 <ds:datastoreItem xmlns:ds="http://schemas.openxmlformats.org/officeDocument/2006/customXml" ds:itemID="{EA60C4B1-795E-43D4-B808-873935C22A95}">
   <ds:schemaRefs>
     <ds:schemaRef ds:uri="http://schemas.microsoft.com/office/2006/metadata/properties"/>
@@ -19529,24 +19575,15 @@
 </ds:datastoreItem>
 </file>
 
-<file path=customXml/itemProps3.xml><?xml version="1.0" encoding="utf-8"?>
-<ds:datastoreItem xmlns:ds="http://schemas.openxmlformats.org/officeDocument/2006/customXml" ds:itemID="{11111111-1234-1234-1234-123412341234}">
+<file path=customXml/itemProps2.xml><?xml version="1.0" encoding="utf-8"?>
+<ds:datastoreItem xmlns:ds="http://schemas.openxmlformats.org/officeDocument/2006/customXml" ds:itemID="{8E6DDD2E-B5FF-4BE7-88FD-127B4FDC86D9}">
   <ds:schemaRefs>
-    <ds:schemaRef ds:uri="http://customooxmlschemas.google.com/"/>
-    <ds:schemaRef ds:uri="http://schemas.openxmlformats.org/officeDocument/2006/relationships"/>
+    <ds:schemaRef ds:uri="http://schemas.microsoft.com/sharepoint/v3/contenttype/forms"/>
   </ds:schemaRefs>
 </ds:datastoreItem>
 </file>
 
-<file path=customXml/itemProps4.xml><?xml version="1.0" encoding="utf-8"?>
-<ds:datastoreItem xmlns:ds="http://schemas.openxmlformats.org/officeDocument/2006/customXml" ds:itemID="{837DDBE4-B718-2947-BEE9-13372266D828}">
-  <ds:schemaRefs>
-    <ds:schemaRef ds:uri="http://schemas.openxmlformats.org/officeDocument/2006/bibliography"/>
-  </ds:schemaRefs>
-</ds:datastoreItem>
-</file>
-
-<file path=customXml/itemProps5.xml><?xml version="1.0" encoding="utf-8"?>
+<file path=customXml/itemProps3.xml><?xml version="1.0" encoding="utf-8"?>
 <ds:datastoreItem xmlns:ds="http://schemas.openxmlformats.org/officeDocument/2006/customXml" ds:itemID="{938DEF45-467D-4E2C-9591-3CB2E2729AF5}">
   <ds:schemaRefs>
     <ds:schemaRef ds:uri="http://schemas.microsoft.com/office/2006/metadata/contentType"/>
@@ -19562,4 +19599,21 @@
     <ds:schemaRef ds:uri="http://schemas.microsoft.com/internal/obd"/>
   </ds:schemaRefs>
 </ds:datastoreItem>
+</file>
+
+<file path=customXml/itemProps4.xml><?xml version="1.0" encoding="utf-8"?>
+<ds:datastoreItem xmlns:ds="http://schemas.openxmlformats.org/officeDocument/2006/customXml" ds:itemID="{837DDBE4-B718-2947-BEE9-13372266D828}">
+  <ds:schemaRefs>
+    <ds:schemaRef ds:uri="http://schemas.openxmlformats.org/officeDocument/2006/bibliography"/>
+  </ds:schemaRefs>
+</ds:datastoreItem>
+</file>
+
+<file path=customXml/itemProps5.xml><?xml version="1.0" encoding="utf-8"?>
+<ds:datastoreItem xmlns:ds="http://schemas.openxmlformats.org/officeDocument/2006/customXml" ds:itemID="{11111111-1234-1234-1234-123412341234}">
+  <ds:schemaRefs>
+    <ds:schemaRef ds:uri="http://customooxmlschemas.google.com/"/>
+    <ds:schemaRef ds:uri="http://schemas.openxmlformats.org/officeDocument/2006/relationships"/>
+  </ds:schemaRefs>
+</ds:datastoreItem>
 </file>
</xml_diff>